<commit_message>
Dando las primeras funcionalidades al menu, opcion logout y link logotipo
</commit_message>
<xml_diff>
--- a/pasos-parte 4.docx
+++ b/pasos-parte 4.docx
@@ -23,6 +23,20 @@
         <w:t>Laravel</w:t>
       </w:r>
       <w:proofErr w:type="spellEnd"/>
+    </w:p>
+    <w:p>
+      <w:pPr>
+        <w:jc w:val="center"/>
+        <w:rPr>
+          <w:b/>
+        </w:rPr>
+      </w:pPr>
+      <w:r>
+        <w:rPr>
+          <w:b/>
+        </w:rPr>
+        <w:t>Extender la Vista de navegación a Pantalla principal y Darle funcionalidad</w:t>
+      </w:r>
     </w:p>
     <w:p>
       <w:pPr>
@@ -31,15 +45,52 @@
           <w:ilvl w:val="0"/>
           <w:numId w:val="1"/>
         </w:numPr>
-      </w:pPr>
-      <w:r>
+        <w:rPr>
+          <w:b/>
+          <w:color w:val="FF0000"/>
+        </w:rPr>
+      </w:pPr>
+      <w:r>
+        <w:rPr>
+          <w:b/>
+          <w:color w:val="FF0000"/>
+        </w:rPr>
         <w:t>Extendiendo la vista de navegación principal a la pantall</w:t>
       </w:r>
       <w:r>
-        <w:t>a principal tan pronto ingresamos</w:t>
-      </w:r>
-      <w:r>
-        <w:t xml:space="preserve"> al proyecto.</w:t>
+        <w:rPr>
+          <w:b/>
+          <w:color w:val="FF0000"/>
+        </w:rPr>
+        <w:t xml:space="preserve">a principal </w:t>
+      </w:r>
+      <w:r>
+        <w:rPr>
+          <w:b/>
+          <w:color w:val="FF0000"/>
+        </w:rPr>
+        <w:t>que vemos cuando</w:t>
+      </w:r>
+      <w:r>
+        <w:rPr>
+          <w:b/>
+          <w:color w:val="FF0000"/>
+        </w:rPr>
+        <w:t xml:space="preserve"> ingresamos</w:t>
+      </w:r>
+      <w:r>
+        <w:rPr>
+          <w:b/>
+          <w:color w:val="FF0000"/>
+        </w:rPr>
+        <w:t xml:space="preserve"> a la página web</w:t>
+      </w:r>
+      <w:r>
+        <w:rPr>
+          <w:b/>
+          <w:color w:val="FF0000"/>
+        </w:rPr>
+        <w:t>.</w:t>
       </w:r>
     </w:p>
     <w:p>
@@ -95,6 +146,10 @@
         <w:ind w:left="360"/>
       </w:pPr>
       <w:r>
+        <w:rPr>
+          <w:noProof/>
+          <w:lang w:eastAsia="es-CO"/>
+        </w:rPr>
         <w:drawing>
           <wp:inline distT="0" distB="0" distL="0" distR="0" wp14:anchorId="3A43FF94" wp14:editId="57C72528">
             <wp:extent cx="2155331" cy="1983180"/>
@@ -145,6 +200,10 @@
         <w:ind w:left="360"/>
       </w:pPr>
       <w:r>
+        <w:rPr>
+          <w:noProof/>
+          <w:lang w:eastAsia="es-CO"/>
+        </w:rPr>
         <w:drawing>
           <wp:inline distT="0" distB="0" distL="0" distR="0" wp14:anchorId="0E569845" wp14:editId="13E9277D">
             <wp:extent cx="2101932" cy="800938"/>
@@ -211,6 +270,10 @@
         <w:ind w:left="360"/>
       </w:pPr>
       <w:r>
+        <w:rPr>
+          <w:noProof/>
+          <w:lang w:eastAsia="es-CO"/>
+        </w:rPr>
         <w:drawing>
           <wp:inline distT="0" distB="0" distL="0" distR="0" wp14:anchorId="76B21DC5" wp14:editId="3B71C39B">
             <wp:extent cx="2880534" cy="2398815"/>
@@ -289,6 +352,7 @@
         </w:numPr>
       </w:pPr>
       <w:r>
+        <w:lastRenderedPageBreak/>
         <w:t xml:space="preserve">Se hace el llamado a ese componente en minúscula y separado por un </w:t>
       </w:r>
       <w:proofErr w:type="spellStart"/>
@@ -313,7 +377,10 @@
         <w:ind w:left="360"/>
       </w:pPr>
       <w:r>
-        <w:lastRenderedPageBreak/>
+        <w:rPr>
+          <w:noProof/>
+          <w:lang w:eastAsia="es-CO"/>
+        </w:rPr>
         <w:drawing>
           <wp:inline distT="0" distB="0" distL="0" distR="0" wp14:anchorId="460B1FB9" wp14:editId="56B79F73">
             <wp:extent cx="2381002" cy="986944"/>
@@ -356,7 +423,10 @@
         <w:ind w:left="360"/>
       </w:pPr>
       <w:r>
-        <w:t xml:space="preserve">Lo que escribamos en medio de estos componentes, se verá reflejado en el slot </w:t>
+        <w:t>Lo que escribamos en medio de estos componentes, se ve</w:t>
+      </w:r>
+      <w:r>
+        <w:t xml:space="preserve">rá reflejado en el slot </w:t>
       </w:r>
       <w:proofErr w:type="gramStart"/>
       <w:r>
@@ -364,15 +434,1382 @@
       </w:r>
       <w:proofErr w:type="gramEnd"/>
       <w:r>
+        <w:t xml:space="preserve"> y, por tanto, en la página inicial de nuestro proyecto (ruta raíz o vista </w:t>
+      </w:r>
+      <w:proofErr w:type="spellStart"/>
+      <w:r>
+        <w:t>welcome</w:t>
+      </w:r>
+      <w:proofErr w:type="spellEnd"/>
+      <w:r>
+        <w:t>).</w:t>
+      </w:r>
+    </w:p>
+    <w:p>
+      <w:pPr>
+        <w:pStyle w:val="Prrafodelista"/>
+        <w:numPr>
+          <w:ilvl w:val="1"/>
+          <w:numId w:val="1"/>
+        </w:numPr>
+      </w:pPr>
+      <w:r>
+        <w:t xml:space="preserve">Vamos al archivo </w:t>
+      </w:r>
+      <w:proofErr w:type="spellStart"/>
+      <w:r>
+        <w:t>navigation</w:t>
+      </w:r>
+      <w:proofErr w:type="spellEnd"/>
+      <w:r>
+        <w:t xml:space="preserve"> que tenemos en </w:t>
+      </w:r>
+      <w:proofErr w:type="spellStart"/>
+      <w:r>
+        <w:t>views</w:t>
+      </w:r>
+      <w:proofErr w:type="spellEnd"/>
+      <w:r>
+        <w:t xml:space="preserve">, en </w:t>
+      </w:r>
+      <w:proofErr w:type="spellStart"/>
+      <w:r>
+        <w:t>resources</w:t>
+      </w:r>
+      <w:proofErr w:type="spellEnd"/>
+      <w:r>
+        <w:t xml:space="preserve"> y ubicamos el código del logotipo.</w:t>
+      </w:r>
+    </w:p>
+    <w:p>
+      <w:pPr>
+        <w:ind w:left="360"/>
+      </w:pPr>
+      <w:r>
+        <w:drawing>
+          <wp:inline distT="0" distB="0" distL="0" distR="0" wp14:anchorId="68E12AED" wp14:editId="1624F626">
+            <wp:extent cx="4429496" cy="997865"/>
+            <wp:effectExtent l="0" t="0" r="0" b="0"/>
+            <wp:docPr id="5" name="Imagen 5"/>
+            <wp:cNvGraphicFramePr>
+              <a:graphicFrameLocks xmlns:a="http://schemas.openxmlformats.org/drawingml/2006/main" noChangeAspect="1"/>
+            </wp:cNvGraphicFramePr>
+            <a:graphic xmlns:a="http://schemas.openxmlformats.org/drawingml/2006/main">
+              <a:graphicData uri="http://schemas.openxmlformats.org/drawingml/2006/picture">
+                <pic:pic xmlns:pic="http://schemas.openxmlformats.org/drawingml/2006/picture">
+                  <pic:nvPicPr>
+                    <pic:cNvPr id="1" name=""/>
+                    <pic:cNvPicPr/>
+                  </pic:nvPicPr>
+                  <pic:blipFill>
+                    <a:blip r:embed="rId9"/>
+                    <a:stretch>
+                      <a:fillRect/>
+                    </a:stretch>
+                  </pic:blipFill>
+                  <pic:spPr>
+                    <a:xfrm>
+                      <a:off x="0" y="0"/>
+                      <a:ext cx="4453242" cy="1003215"/>
+                    </a:xfrm>
+                    <a:prstGeom prst="rect">
+                      <a:avLst/>
+                    </a:prstGeom>
+                  </pic:spPr>
+                </pic:pic>
+              </a:graphicData>
+            </a:graphic>
+          </wp:inline>
+        </w:drawing>
+      </w:r>
+    </w:p>
+    <w:p>
+      <w:pPr>
+        <w:ind w:left="360"/>
+      </w:pPr>
+      <w:r>
+        <w:t>Allí cambiamos el div por la etiqueta a.</w:t>
+      </w:r>
+    </w:p>
+    <w:p>
+      <w:pPr>
+        <w:ind w:left="360"/>
+      </w:pPr>
+      <w:r>
+        <w:drawing>
+          <wp:inline distT="0" distB="0" distL="0" distR="0" wp14:anchorId="0BF8E551" wp14:editId="26842E6F">
+            <wp:extent cx="3301340" cy="813374"/>
+            <wp:effectExtent l="0" t="0" r="0" b="6350"/>
+            <wp:docPr id="6" name="Imagen 6"/>
+            <wp:cNvGraphicFramePr>
+              <a:graphicFrameLocks xmlns:a="http://schemas.openxmlformats.org/drawingml/2006/main" noChangeAspect="1"/>
+            </wp:cNvGraphicFramePr>
+            <a:graphic xmlns:a="http://schemas.openxmlformats.org/drawingml/2006/main">
+              <a:graphicData uri="http://schemas.openxmlformats.org/drawingml/2006/picture">
+                <pic:pic xmlns:pic="http://schemas.openxmlformats.org/drawingml/2006/picture">
+                  <pic:nvPicPr>
+                    <pic:cNvPr id="1" name=""/>
+                    <pic:cNvPicPr/>
+                  </pic:nvPicPr>
+                  <pic:blipFill>
+                    <a:blip r:embed="rId10"/>
+                    <a:stretch>
+                      <a:fillRect/>
+                    </a:stretch>
+                  </pic:blipFill>
+                  <pic:spPr>
+                    <a:xfrm>
+                      <a:off x="0" y="0"/>
+                      <a:ext cx="3338204" cy="822456"/>
+                    </a:xfrm>
+                    <a:prstGeom prst="rect">
+                      <a:avLst/>
+                    </a:prstGeom>
+                  </pic:spPr>
+                </pic:pic>
+              </a:graphicData>
+            </a:graphic>
+          </wp:inline>
+        </w:drawing>
+      </w:r>
+    </w:p>
+    <w:p>
+      <w:pPr>
+        <w:pStyle w:val="Prrafodelista"/>
+        <w:numPr>
+          <w:ilvl w:val="1"/>
+          <w:numId w:val="1"/>
+        </w:numPr>
+      </w:pPr>
+      <w:r>
+        <w:t xml:space="preserve">Luego hacemos que dicho link apunte a la ruta principal, agregando un </w:t>
+      </w:r>
+      <w:proofErr w:type="spellStart"/>
+      <w:r>
+        <w:t>href</w:t>
+      </w:r>
+      <w:proofErr w:type="spellEnd"/>
+      <w:r>
+        <w:t xml:space="preserve"> (como se nota en la captura anterior).</w:t>
+      </w:r>
+    </w:p>
+    <w:p>
+      <w:pPr>
+        <w:pStyle w:val="Prrafodelista"/>
+      </w:pPr>
+    </w:p>
+    <w:p>
+      <w:pPr>
+        <w:pStyle w:val="Prrafodelista"/>
+        <w:numPr>
+          <w:ilvl w:val="0"/>
+          <w:numId w:val="1"/>
+        </w:numPr>
+        <w:rPr>
+          <w:b/>
+          <w:color w:val="FF0000"/>
+        </w:rPr>
+      </w:pPr>
+      <w:r>
+        <w:rPr>
+          <w:b/>
+          <w:color w:val="FF0000"/>
+        </w:rPr>
+        <w:t xml:space="preserve">Hacer que el menú con la foto de perfil solo se vea si el usuario está </w:t>
+      </w:r>
+      <w:proofErr w:type="spellStart"/>
+      <w:r>
+        <w:rPr>
+          <w:b/>
+          <w:color w:val="FF0000"/>
+        </w:rPr>
+        <w:t>logueado</w:t>
+      </w:r>
+      <w:proofErr w:type="spellEnd"/>
+      <w:r>
+        <w:rPr>
+          <w:b/>
+          <w:color w:val="FF0000"/>
+        </w:rPr>
         <w:t>.</w:t>
       </w:r>
     </w:p>
     <w:p>
       <w:pPr>
-        <w:ind w:left="360"/>
+        <w:pStyle w:val="Prrafodelista"/>
+        <w:numPr>
+          <w:ilvl w:val="1"/>
+          <w:numId w:val="1"/>
+        </w:numPr>
+      </w:pPr>
+      <w:r>
+        <w:t xml:space="preserve"> La siguiente parte del menú solo debería aparecer si el usuario está </w:t>
+      </w:r>
+      <w:proofErr w:type="spellStart"/>
+      <w:r>
+        <w:t>logueado</w:t>
+      </w:r>
+      <w:proofErr w:type="spellEnd"/>
+      <w:r>
+        <w:t>. En caso contrario, debe aparecer registrarse o iniciar sesión.</w:t>
+      </w:r>
+    </w:p>
+    <w:p>
+      <w:pPr>
+        <w:ind w:left="360"/>
+      </w:pPr>
+      <w:r>
+        <w:drawing>
+          <wp:inline distT="0" distB="0" distL="0" distR="0" wp14:anchorId="1D73C79C" wp14:editId="44AF97C2">
+            <wp:extent cx="1857634" cy="647790"/>
+            <wp:effectExtent l="0" t="0" r="9525" b="0"/>
+            <wp:docPr id="7" name="Imagen 7"/>
+            <wp:cNvGraphicFramePr>
+              <a:graphicFrameLocks xmlns:a="http://schemas.openxmlformats.org/drawingml/2006/main" noChangeAspect="1"/>
+            </wp:cNvGraphicFramePr>
+            <a:graphic xmlns:a="http://schemas.openxmlformats.org/drawingml/2006/main">
+              <a:graphicData uri="http://schemas.openxmlformats.org/drawingml/2006/picture">
+                <pic:pic xmlns:pic="http://schemas.openxmlformats.org/drawingml/2006/picture">
+                  <pic:nvPicPr>
+                    <pic:cNvPr id="1" name=""/>
+                    <pic:cNvPicPr/>
+                  </pic:nvPicPr>
+                  <pic:blipFill>
+                    <a:blip r:embed="rId11"/>
+                    <a:stretch>
+                      <a:fillRect/>
+                    </a:stretch>
+                  </pic:blipFill>
+                  <pic:spPr>
+                    <a:xfrm>
+                      <a:off x="0" y="0"/>
+                      <a:ext cx="1857634" cy="647790"/>
+                    </a:xfrm>
+                    <a:prstGeom prst="rect">
+                      <a:avLst/>
+                    </a:prstGeom>
+                  </pic:spPr>
+                </pic:pic>
+              </a:graphicData>
+            </a:graphic>
+          </wp:inline>
+        </w:drawing>
+      </w:r>
+    </w:p>
+    <w:p>
+      <w:pPr>
+        <w:pStyle w:val="Prrafodelista"/>
+        <w:numPr>
+          <w:ilvl w:val="1"/>
+          <w:numId w:val="1"/>
+        </w:numPr>
+      </w:pPr>
+      <w:r>
+        <w:t xml:space="preserve">La parte del código que muestra las opciones del </w:t>
+      </w:r>
+      <w:proofErr w:type="spellStart"/>
+      <w:r>
+        <w:t>dropdown</w:t>
+      </w:r>
+      <w:proofErr w:type="spellEnd"/>
+      <w:r>
+        <w:t xml:space="preserve"> empieza así:</w:t>
+      </w:r>
+    </w:p>
+    <w:p>
+      <w:pPr>
+        <w:ind w:left="360"/>
+      </w:pPr>
+      <w:r>
+        <w:lastRenderedPageBreak/>
+        <w:drawing>
+          <wp:inline distT="0" distB="0" distL="0" distR="0" wp14:anchorId="065A91CE" wp14:editId="39134AEE">
+            <wp:extent cx="4123695" cy="1407226"/>
+            <wp:effectExtent l="0" t="0" r="0" b="2540"/>
+            <wp:docPr id="8" name="Imagen 8"/>
+            <wp:cNvGraphicFramePr>
+              <a:graphicFrameLocks xmlns:a="http://schemas.openxmlformats.org/drawingml/2006/main" noChangeAspect="1"/>
+            </wp:cNvGraphicFramePr>
+            <a:graphic xmlns:a="http://schemas.openxmlformats.org/drawingml/2006/main">
+              <a:graphicData uri="http://schemas.openxmlformats.org/drawingml/2006/picture">
+                <pic:pic xmlns:pic="http://schemas.openxmlformats.org/drawingml/2006/picture">
+                  <pic:nvPicPr>
+                    <pic:cNvPr id="1" name=""/>
+                    <pic:cNvPicPr/>
+                  </pic:nvPicPr>
+                  <pic:blipFill>
+                    <a:blip r:embed="rId12"/>
+                    <a:stretch>
+                      <a:fillRect/>
+                    </a:stretch>
+                  </pic:blipFill>
+                  <pic:spPr>
+                    <a:xfrm>
+                      <a:off x="0" y="0"/>
+                      <a:ext cx="4176520" cy="1425253"/>
+                    </a:xfrm>
+                    <a:prstGeom prst="rect">
+                      <a:avLst/>
+                    </a:prstGeom>
+                  </pic:spPr>
+                </pic:pic>
+              </a:graphicData>
+            </a:graphic>
+          </wp:inline>
+        </w:drawing>
+      </w:r>
+    </w:p>
+    <w:p>
+      <w:pPr>
+        <w:ind w:left="360"/>
+      </w:pPr>
+      <w:r>
+        <w:t xml:space="preserve">Es necesario encerrar esa sección de código en una directiva de </w:t>
+      </w:r>
+      <w:proofErr w:type="spellStart"/>
+      <w:r>
+        <w:t>blade</w:t>
+      </w:r>
+      <w:proofErr w:type="spellEnd"/>
+      <w:r>
+        <w:t xml:space="preserve"> llamada @</w:t>
+      </w:r>
+      <w:proofErr w:type="spellStart"/>
+      <w:r>
+        <w:t>auth</w:t>
+      </w:r>
+      <w:proofErr w:type="spellEnd"/>
+      <w:r>
+        <w:t xml:space="preserve">, que indica que el usuario está </w:t>
+      </w:r>
+      <w:proofErr w:type="spellStart"/>
+      <w:r>
+        <w:t>logueado</w:t>
+      </w:r>
+      <w:proofErr w:type="spellEnd"/>
+      <w:r>
+        <w:t>.</w:t>
+      </w:r>
+    </w:p>
+    <w:p>
+      <w:pPr>
+        <w:ind w:left="360"/>
+      </w:pPr>
+      <w:r>
+        <w:t>Como lo abrimos antes del div, lo cerramos después de ese div:</w:t>
+      </w:r>
+    </w:p>
+    <w:p>
+      <w:pPr>
+        <w:ind w:left="360"/>
+      </w:pPr>
+      <w:r>
+        <w:drawing>
+          <wp:inline distT="0" distB="0" distL="0" distR="0" wp14:anchorId="51372DBF" wp14:editId="384522CD">
+            <wp:extent cx="2688935" cy="1531917"/>
+            <wp:effectExtent l="0" t="0" r="0" b="0"/>
+            <wp:docPr id="9" name="Imagen 9"/>
+            <wp:cNvGraphicFramePr>
+              <a:graphicFrameLocks xmlns:a="http://schemas.openxmlformats.org/drawingml/2006/main" noChangeAspect="1"/>
+            </wp:cNvGraphicFramePr>
+            <a:graphic xmlns:a="http://schemas.openxmlformats.org/drawingml/2006/main">
+              <a:graphicData uri="http://schemas.openxmlformats.org/drawingml/2006/picture">
+                <pic:pic xmlns:pic="http://schemas.openxmlformats.org/drawingml/2006/picture">
+                  <pic:nvPicPr>
+                    <pic:cNvPr id="1" name=""/>
+                    <pic:cNvPicPr/>
+                  </pic:nvPicPr>
+                  <pic:blipFill>
+                    <a:blip r:embed="rId13"/>
+                    <a:stretch>
+                      <a:fillRect/>
+                    </a:stretch>
+                  </pic:blipFill>
+                  <pic:spPr>
+                    <a:xfrm>
+                      <a:off x="0" y="0"/>
+                      <a:ext cx="2706015" cy="1541648"/>
+                    </a:xfrm>
+                    <a:prstGeom prst="rect">
+                      <a:avLst/>
+                    </a:prstGeom>
+                  </pic:spPr>
+                </pic:pic>
+              </a:graphicData>
+            </a:graphic>
+          </wp:inline>
+        </w:drawing>
+      </w:r>
+    </w:p>
+    <w:p>
+      <w:pPr>
+        <w:ind w:left="360"/>
+      </w:pPr>
+      <w:r>
+        <w:drawing>
+          <wp:inline distT="0" distB="0" distL="0" distR="0" wp14:anchorId="3C37613D" wp14:editId="351E89D5">
+            <wp:extent cx="2660072" cy="1326018"/>
+            <wp:effectExtent l="0" t="0" r="6985" b="7620"/>
+            <wp:docPr id="10" name="Imagen 10"/>
+            <wp:cNvGraphicFramePr>
+              <a:graphicFrameLocks xmlns:a="http://schemas.openxmlformats.org/drawingml/2006/main" noChangeAspect="1"/>
+            </wp:cNvGraphicFramePr>
+            <a:graphic xmlns:a="http://schemas.openxmlformats.org/drawingml/2006/main">
+              <a:graphicData uri="http://schemas.openxmlformats.org/drawingml/2006/picture">
+                <pic:pic xmlns:pic="http://schemas.openxmlformats.org/drawingml/2006/picture">
+                  <pic:nvPicPr>
+                    <pic:cNvPr id="1" name=""/>
+                    <pic:cNvPicPr/>
+                  </pic:nvPicPr>
+                  <pic:blipFill>
+                    <a:blip r:embed="rId14"/>
+                    <a:stretch>
+                      <a:fillRect/>
+                    </a:stretch>
+                  </pic:blipFill>
+                  <pic:spPr>
+                    <a:xfrm>
+                      <a:off x="0" y="0"/>
+                      <a:ext cx="2669435" cy="1330685"/>
+                    </a:xfrm>
+                    <a:prstGeom prst="rect">
+                      <a:avLst/>
+                    </a:prstGeom>
+                  </pic:spPr>
+                </pic:pic>
+              </a:graphicData>
+            </a:graphic>
+          </wp:inline>
+        </w:drawing>
+      </w:r>
+    </w:p>
+    <w:p>
+      <w:pPr>
+        <w:ind w:left="360"/>
+      </w:pPr>
+      <w:r>
+        <w:t xml:space="preserve">Contraemos el código para trabajar mejor. </w:t>
+      </w:r>
+    </w:p>
+    <w:p>
+      <w:pPr>
+        <w:ind w:left="360"/>
+        <w:jc w:val="both"/>
+      </w:pPr>
+      <w:r>
+        <w:t>Abrimos un @</w:t>
+      </w:r>
+      <w:proofErr w:type="spellStart"/>
+      <w:r>
+        <w:t>else</w:t>
+      </w:r>
+      <w:proofErr w:type="spellEnd"/>
+      <w:r>
+        <w:t xml:space="preserve"> para el caso de que el usuario no esté </w:t>
+      </w:r>
+      <w:proofErr w:type="spellStart"/>
+      <w:r>
+        <w:t>logueado</w:t>
+      </w:r>
+      <w:proofErr w:type="spellEnd"/>
+      <w:r>
+        <w:t>. Lo hacemos justo antes del @</w:t>
+      </w:r>
+      <w:proofErr w:type="spellStart"/>
+      <w:r>
+        <w:t>endauth</w:t>
+      </w:r>
+      <w:proofErr w:type="spellEnd"/>
+      <w:r>
+        <w:t xml:space="preserve">. Allí dentro creamos un div y copiamos y pegamos uno de los links que está en </w:t>
+      </w:r>
+      <w:proofErr w:type="spellStart"/>
+      <w:r>
+        <w:t>menu-lg</w:t>
+      </w:r>
+      <w:proofErr w:type="spellEnd"/>
+      <w:r>
+        <w:t>:</w:t>
+      </w:r>
+    </w:p>
+    <w:p>
+      <w:pPr>
+        <w:ind w:left="360"/>
+        <w:jc w:val="both"/>
+      </w:pPr>
+      <w:r>
+        <w:lastRenderedPageBreak/>
+        <w:drawing>
+          <wp:inline distT="0" distB="0" distL="0" distR="0" wp14:anchorId="06C8797F" wp14:editId="4970CE74">
+            <wp:extent cx="1893681" cy="2262250"/>
+            <wp:effectExtent l="0" t="0" r="0" b="5080"/>
+            <wp:docPr id="11" name="Imagen 11"/>
+            <wp:cNvGraphicFramePr>
+              <a:graphicFrameLocks xmlns:a="http://schemas.openxmlformats.org/drawingml/2006/main" noChangeAspect="1"/>
+            </wp:cNvGraphicFramePr>
+            <a:graphic xmlns:a="http://schemas.openxmlformats.org/drawingml/2006/main">
+              <a:graphicData uri="http://schemas.openxmlformats.org/drawingml/2006/picture">
+                <pic:pic xmlns:pic="http://schemas.openxmlformats.org/drawingml/2006/picture">
+                  <pic:nvPicPr>
+                    <pic:cNvPr id="1" name=""/>
+                    <pic:cNvPicPr/>
+                  </pic:nvPicPr>
+                  <pic:blipFill>
+                    <a:blip r:embed="rId15"/>
+                    <a:stretch>
+                      <a:fillRect/>
+                    </a:stretch>
+                  </pic:blipFill>
+                  <pic:spPr>
+                    <a:xfrm>
+                      <a:off x="0" y="0"/>
+                      <a:ext cx="1901358" cy="2271422"/>
+                    </a:xfrm>
+                    <a:prstGeom prst="rect">
+                      <a:avLst/>
+                    </a:prstGeom>
+                  </pic:spPr>
+                </pic:pic>
+              </a:graphicData>
+            </a:graphic>
+          </wp:inline>
+        </w:drawing>
+      </w:r>
+    </w:p>
+    <w:p>
+      <w:pPr>
+        <w:ind w:left="360"/>
+        <w:jc w:val="both"/>
+      </w:pPr>
+      <w:r>
+        <w:drawing>
+          <wp:inline distT="0" distB="0" distL="0" distR="0" wp14:anchorId="528A3CAD" wp14:editId="5C2F6C72">
+            <wp:extent cx="4239491" cy="1361837"/>
+            <wp:effectExtent l="0" t="0" r="0" b="0"/>
+            <wp:docPr id="12" name="Imagen 12"/>
+            <wp:cNvGraphicFramePr>
+              <a:graphicFrameLocks xmlns:a="http://schemas.openxmlformats.org/drawingml/2006/main" noChangeAspect="1"/>
+            </wp:cNvGraphicFramePr>
+            <a:graphic xmlns:a="http://schemas.openxmlformats.org/drawingml/2006/main">
+              <a:graphicData uri="http://schemas.openxmlformats.org/drawingml/2006/picture">
+                <pic:pic xmlns:pic="http://schemas.openxmlformats.org/drawingml/2006/picture">
+                  <pic:nvPicPr>
+                    <pic:cNvPr id="1" name=""/>
+                    <pic:cNvPicPr/>
+                  </pic:nvPicPr>
+                  <pic:blipFill>
+                    <a:blip r:embed="rId16"/>
+                    <a:stretch>
+                      <a:fillRect/>
+                    </a:stretch>
+                  </pic:blipFill>
+                  <pic:spPr>
+                    <a:xfrm>
+                      <a:off x="0" y="0"/>
+                      <a:ext cx="4260442" cy="1368567"/>
+                    </a:xfrm>
+                    <a:prstGeom prst="rect">
+                      <a:avLst/>
+                    </a:prstGeom>
+                  </pic:spPr>
+                </pic:pic>
+              </a:graphicData>
+            </a:graphic>
+          </wp:inline>
+        </w:drawing>
+      </w:r>
+    </w:p>
+    <w:p>
+      <w:pPr>
+        <w:ind w:left="360"/>
+        <w:jc w:val="both"/>
+        <w:rPr>
+          <w:sz w:val="18"/>
+          <w:szCs w:val="18"/>
+        </w:rPr>
+      </w:pPr>
+      <w:r>
+        <w:rPr>
+          <w:sz w:val="18"/>
+          <w:szCs w:val="18"/>
+        </w:rPr>
+        <w:t>*</w:t>
+      </w:r>
+      <w:r>
+        <w:rPr>
+          <w:sz w:val="18"/>
+          <w:szCs w:val="18"/>
+        </w:rPr>
+        <w:t>Lo que está señalado en línea azul es lo que copiamos y pegamos</w:t>
+      </w:r>
+    </w:p>
+    <w:p>
+      <w:pPr>
+        <w:ind w:left="360"/>
+        <w:jc w:val="both"/>
+      </w:pPr>
+      <w:r>
+        <w:t>Lo pegamos doble vez.</w:t>
+      </w:r>
+    </w:p>
+    <w:p>
+      <w:pPr>
+        <w:ind w:left="360"/>
+        <w:jc w:val="both"/>
+      </w:pPr>
+      <w:r>
+        <w:drawing>
+          <wp:inline distT="0" distB="0" distL="0" distR="0" wp14:anchorId="6483CB88" wp14:editId="2E9BD6F1">
+            <wp:extent cx="3901044" cy="1271657"/>
+            <wp:effectExtent l="0" t="0" r="4445" b="5080"/>
+            <wp:docPr id="14" name="Imagen 14"/>
+            <wp:cNvGraphicFramePr>
+              <a:graphicFrameLocks xmlns:a="http://schemas.openxmlformats.org/drawingml/2006/main" noChangeAspect="1"/>
+            </wp:cNvGraphicFramePr>
+            <a:graphic xmlns:a="http://schemas.openxmlformats.org/drawingml/2006/main">
+              <a:graphicData uri="http://schemas.openxmlformats.org/drawingml/2006/picture">
+                <pic:pic xmlns:pic="http://schemas.openxmlformats.org/drawingml/2006/picture">
+                  <pic:nvPicPr>
+                    <pic:cNvPr id="1" name=""/>
+                    <pic:cNvPicPr/>
+                  </pic:nvPicPr>
+                  <pic:blipFill>
+                    <a:blip r:embed="rId17"/>
+                    <a:stretch>
+                      <a:fillRect/>
+                    </a:stretch>
+                  </pic:blipFill>
+                  <pic:spPr>
+                    <a:xfrm>
+                      <a:off x="0" y="0"/>
+                      <a:ext cx="3925022" cy="1279473"/>
+                    </a:xfrm>
+                    <a:prstGeom prst="rect">
+                      <a:avLst/>
+                    </a:prstGeom>
+                  </pic:spPr>
+                </pic:pic>
+              </a:graphicData>
+            </a:graphic>
+          </wp:inline>
+        </w:drawing>
+      </w:r>
+    </w:p>
+    <w:p>
+      <w:pPr>
+        <w:pStyle w:val="Prrafodelista"/>
+        <w:numPr>
+          <w:ilvl w:val="1"/>
+          <w:numId w:val="1"/>
+        </w:numPr>
+        <w:jc w:val="both"/>
+      </w:pPr>
+      <w:r>
+        <w:t>Cambiamos el texto de estos links por: Iniciar sesión y registrarse.</w:t>
+      </w:r>
+    </w:p>
+    <w:p>
+      <w:pPr>
+        <w:ind w:left="360"/>
+        <w:jc w:val="both"/>
+      </w:pPr>
+      <w:r>
+        <w:drawing>
+          <wp:inline distT="0" distB="0" distL="0" distR="0" wp14:anchorId="0D1B630F" wp14:editId="35862C6C">
+            <wp:extent cx="2772888" cy="972943"/>
+            <wp:effectExtent l="0" t="0" r="8890" b="0"/>
+            <wp:docPr id="13" name="Imagen 13"/>
+            <wp:cNvGraphicFramePr>
+              <a:graphicFrameLocks xmlns:a="http://schemas.openxmlformats.org/drawingml/2006/main" noChangeAspect="1"/>
+            </wp:cNvGraphicFramePr>
+            <a:graphic xmlns:a="http://schemas.openxmlformats.org/drawingml/2006/main">
+              <a:graphicData uri="http://schemas.openxmlformats.org/drawingml/2006/picture">
+                <pic:pic xmlns:pic="http://schemas.openxmlformats.org/drawingml/2006/picture">
+                  <pic:nvPicPr>
+                    <pic:cNvPr id="1" name=""/>
+                    <pic:cNvPicPr/>
+                  </pic:nvPicPr>
+                  <pic:blipFill>
+                    <a:blip r:embed="rId18"/>
+                    <a:stretch>
+                      <a:fillRect/>
+                    </a:stretch>
+                  </pic:blipFill>
+                  <pic:spPr>
+                    <a:xfrm>
+                      <a:off x="0" y="0"/>
+                      <a:ext cx="2784726" cy="977097"/>
+                    </a:xfrm>
+                    <a:prstGeom prst="rect">
+                      <a:avLst/>
+                    </a:prstGeom>
+                  </pic:spPr>
+                </pic:pic>
+              </a:graphicData>
+            </a:graphic>
+          </wp:inline>
+        </w:drawing>
+      </w:r>
+    </w:p>
+    <w:p>
+      <w:pPr>
+        <w:ind w:left="360"/>
+        <w:jc w:val="both"/>
+      </w:pPr>
+      <w:r>
+        <w:t>***Por ahora estos links no se van a ver. Es necesario cerrar sesión.</w:t>
+      </w:r>
+    </w:p>
+    <w:p>
+      <w:pPr>
+        <w:ind w:left="360"/>
+        <w:jc w:val="both"/>
+      </w:pPr>
+    </w:p>
+    <w:p>
+      <w:pPr>
+        <w:ind w:left="360"/>
+        <w:jc w:val="both"/>
+      </w:pPr>
+    </w:p>
+    <w:p>
+      <w:pPr>
+        <w:ind w:left="360"/>
+        <w:jc w:val="both"/>
+      </w:pPr>
+    </w:p>
+    <w:p>
+      <w:pPr>
+        <w:pStyle w:val="Prrafodelista"/>
+        <w:numPr>
+          <w:ilvl w:val="0"/>
+          <w:numId w:val="1"/>
+        </w:numPr>
+        <w:jc w:val="both"/>
+        <w:rPr>
+          <w:b/>
+          <w:color w:val="FF0000"/>
+        </w:rPr>
+      </w:pPr>
+      <w:r>
+        <w:rPr>
+          <w:b/>
+          <w:color w:val="FF0000"/>
+        </w:rPr>
+        <w:lastRenderedPageBreak/>
+        <w:t xml:space="preserve">Hacer </w:t>
+      </w:r>
+      <w:r>
+        <w:rPr>
+          <w:b/>
+          <w:color w:val="FF0000"/>
+        </w:rPr>
+        <w:t>funcional el botón de cerrar sesión.</w:t>
+      </w:r>
+    </w:p>
+    <w:p>
+      <w:pPr>
+        <w:ind w:left="360"/>
+        <w:jc w:val="both"/>
+      </w:pPr>
+      <w:r>
+        <w:t>Este botón de cerrar sesión, funciona con una solicitud desde un formulario, usando el método POST. Sin embargo, no queremos dañar el estilo del menú, agregando un formulario. Para esto, usaremos un evento.</w:t>
+      </w:r>
+    </w:p>
+    <w:p>
+      <w:pPr>
+        <w:ind w:left="360"/>
+        <w:jc w:val="both"/>
+      </w:pPr>
+      <w:r>
+        <w:t xml:space="preserve">No escribiremos el evento desde </w:t>
+      </w:r>
+      <w:proofErr w:type="gramStart"/>
+      <w:r>
+        <w:t>cero</w:t>
+      </w:r>
+      <w:proofErr w:type="gramEnd"/>
+      <w:r>
+        <w:t xml:space="preserve"> sino que utilizaremos el que viene en </w:t>
+      </w:r>
+      <w:r>
+        <w:t xml:space="preserve">el menú instalado con </w:t>
+      </w:r>
+      <w:proofErr w:type="spellStart"/>
+      <w:r>
+        <w:t>jetstream</w:t>
+      </w:r>
+      <w:proofErr w:type="spellEnd"/>
+      <w:r>
+        <w:t>, como se observa en las siguientes capturas:</w:t>
+      </w:r>
+    </w:p>
+    <w:p>
+      <w:pPr>
+        <w:ind w:left="360"/>
+        <w:jc w:val="both"/>
+      </w:pPr>
+      <w:r>
+        <w:drawing>
+          <wp:inline distT="0" distB="0" distL="0" distR="0" wp14:anchorId="7A06D309" wp14:editId="544C8F1F">
+            <wp:extent cx="2125683" cy="1304651"/>
+            <wp:effectExtent l="0" t="0" r="8255" b="0"/>
+            <wp:docPr id="15" name="Imagen 15"/>
+            <wp:cNvGraphicFramePr>
+              <a:graphicFrameLocks xmlns:a="http://schemas.openxmlformats.org/drawingml/2006/main" noChangeAspect="1"/>
+            </wp:cNvGraphicFramePr>
+            <a:graphic xmlns:a="http://schemas.openxmlformats.org/drawingml/2006/main">
+              <a:graphicData uri="http://schemas.openxmlformats.org/drawingml/2006/picture">
+                <pic:pic xmlns:pic="http://schemas.openxmlformats.org/drawingml/2006/picture">
+                  <pic:nvPicPr>
+                    <pic:cNvPr id="1" name=""/>
+                    <pic:cNvPicPr/>
+                  </pic:nvPicPr>
+                  <pic:blipFill>
+                    <a:blip r:embed="rId19"/>
+                    <a:stretch>
+                      <a:fillRect/>
+                    </a:stretch>
+                  </pic:blipFill>
+                  <pic:spPr>
+                    <a:xfrm>
+                      <a:off x="0" y="0"/>
+                      <a:ext cx="2134503" cy="1310064"/>
+                    </a:xfrm>
+                    <a:prstGeom prst="rect">
+                      <a:avLst/>
+                    </a:prstGeom>
+                  </pic:spPr>
+                </pic:pic>
+              </a:graphicData>
+            </a:graphic>
+          </wp:inline>
+        </w:drawing>
+      </w:r>
+    </w:p>
+    <w:p>
+      <w:pPr>
+        <w:ind w:left="360"/>
+        <w:jc w:val="both"/>
+      </w:pPr>
+      <w:r>
+        <w:drawing>
+          <wp:inline distT="0" distB="0" distL="0" distR="0" wp14:anchorId="26F00082" wp14:editId="54507D10">
+            <wp:extent cx="5612130" cy="1748790"/>
+            <wp:effectExtent l="0" t="0" r="7620" b="3810"/>
+            <wp:docPr id="16" name="Imagen 16"/>
+            <wp:cNvGraphicFramePr>
+              <a:graphicFrameLocks xmlns:a="http://schemas.openxmlformats.org/drawingml/2006/main" noChangeAspect="1"/>
+            </wp:cNvGraphicFramePr>
+            <a:graphic xmlns:a="http://schemas.openxmlformats.org/drawingml/2006/main">
+              <a:graphicData uri="http://schemas.openxmlformats.org/drawingml/2006/picture">
+                <pic:pic xmlns:pic="http://schemas.openxmlformats.org/drawingml/2006/picture">
+                  <pic:nvPicPr>
+                    <pic:cNvPr id="1" name=""/>
+                    <pic:cNvPicPr/>
+                  </pic:nvPicPr>
+                  <pic:blipFill>
+                    <a:blip r:embed="rId20"/>
+                    <a:stretch>
+                      <a:fillRect/>
+                    </a:stretch>
+                  </pic:blipFill>
+                  <pic:spPr>
+                    <a:xfrm>
+                      <a:off x="0" y="0"/>
+                      <a:ext cx="5612130" cy="1748790"/>
+                    </a:xfrm>
+                    <a:prstGeom prst="rect">
+                      <a:avLst/>
+                    </a:prstGeom>
+                  </pic:spPr>
+                </pic:pic>
+              </a:graphicData>
+            </a:graphic>
+          </wp:inline>
+        </w:drawing>
+      </w:r>
+    </w:p>
+    <w:p>
+      <w:pPr>
+        <w:pStyle w:val="Prrafodelista"/>
+        <w:numPr>
+          <w:ilvl w:val="1"/>
+          <w:numId w:val="1"/>
+        </w:numPr>
+        <w:jc w:val="both"/>
+      </w:pPr>
+      <w:r>
+        <w:t xml:space="preserve">Lo anterior, era solo para guiarnos. Ahora ubiquemos dónde está el link de Signo ut en el código del </w:t>
+      </w:r>
+      <w:proofErr w:type="spellStart"/>
+      <w:r>
+        <w:t>navigation</w:t>
+      </w:r>
+      <w:proofErr w:type="spellEnd"/>
+      <w:r>
+        <w:t xml:space="preserve"> y lo bajamos un poco con </w:t>
+      </w:r>
+      <w:proofErr w:type="spellStart"/>
+      <w:r>
+        <w:t>enter</w:t>
+      </w:r>
+      <w:proofErr w:type="spellEnd"/>
+      <w:r>
+        <w:t>:</w:t>
+      </w:r>
+    </w:p>
+    <w:p>
+      <w:pPr>
+        <w:ind w:left="360"/>
+        <w:jc w:val="both"/>
+      </w:pPr>
+      <w:r>
+        <w:drawing>
+          <wp:inline distT="0" distB="0" distL="0" distR="0" wp14:anchorId="489CC221" wp14:editId="10097D8E">
+            <wp:extent cx="3811979" cy="777664"/>
+            <wp:effectExtent l="0" t="0" r="0" b="3810"/>
+            <wp:docPr id="17" name="Imagen 17"/>
+            <wp:cNvGraphicFramePr>
+              <a:graphicFrameLocks xmlns:a="http://schemas.openxmlformats.org/drawingml/2006/main" noChangeAspect="1"/>
+            </wp:cNvGraphicFramePr>
+            <a:graphic xmlns:a="http://schemas.openxmlformats.org/drawingml/2006/main">
+              <a:graphicData uri="http://schemas.openxmlformats.org/drawingml/2006/picture">
+                <pic:pic xmlns:pic="http://schemas.openxmlformats.org/drawingml/2006/picture">
+                  <pic:nvPicPr>
+                    <pic:cNvPr id="1" name=""/>
+                    <pic:cNvPicPr/>
+                  </pic:nvPicPr>
+                  <pic:blipFill>
+                    <a:blip r:embed="rId21"/>
+                    <a:stretch>
+                      <a:fillRect/>
+                    </a:stretch>
+                  </pic:blipFill>
+                  <pic:spPr>
+                    <a:xfrm>
+                      <a:off x="0" y="0"/>
+                      <a:ext cx="3853138" cy="786061"/>
+                    </a:xfrm>
+                    <a:prstGeom prst="rect">
+                      <a:avLst/>
+                    </a:prstGeom>
+                  </pic:spPr>
+                </pic:pic>
+              </a:graphicData>
+            </a:graphic>
+          </wp:inline>
+        </w:drawing>
+      </w:r>
+    </w:p>
+    <w:p>
+      <w:pPr>
+        <w:pStyle w:val="Prrafodelista"/>
+        <w:numPr>
+          <w:ilvl w:val="1"/>
+          <w:numId w:val="1"/>
+        </w:numPr>
+        <w:jc w:val="both"/>
+      </w:pPr>
+      <w:r>
+        <w:t xml:space="preserve">Ahora, justo antes de esta última etiqueta a, pegamos el inicio del </w:t>
+      </w:r>
+      <w:proofErr w:type="spellStart"/>
+      <w:r>
+        <w:t>form</w:t>
+      </w:r>
+      <w:proofErr w:type="spellEnd"/>
+      <w:r>
+        <w:t xml:space="preserve"> el cual copiamos desde el archivo anterior (He cambiado los textos a español):</w:t>
+      </w:r>
+    </w:p>
+    <w:p>
+      <w:pPr>
+        <w:pStyle w:val="Prrafodelista"/>
+        <w:jc w:val="both"/>
+      </w:pPr>
+      <w:r>
+        <w:drawing>
+          <wp:inline distT="0" distB="0" distL="0" distR="0" wp14:anchorId="1B7F7613" wp14:editId="006E22F7">
+            <wp:extent cx="3332154" cy="1134094"/>
+            <wp:effectExtent l="0" t="0" r="1905" b="9525"/>
+            <wp:docPr id="18" name="Imagen 18"/>
+            <wp:cNvGraphicFramePr>
+              <a:graphicFrameLocks xmlns:a="http://schemas.openxmlformats.org/drawingml/2006/main" noChangeAspect="1"/>
+            </wp:cNvGraphicFramePr>
+            <a:graphic xmlns:a="http://schemas.openxmlformats.org/drawingml/2006/main">
+              <a:graphicData uri="http://schemas.openxmlformats.org/drawingml/2006/picture">
+                <pic:pic xmlns:pic="http://schemas.openxmlformats.org/drawingml/2006/picture">
+                  <pic:nvPicPr>
+                    <pic:cNvPr id="1" name=""/>
+                    <pic:cNvPicPr/>
+                  </pic:nvPicPr>
+                  <pic:blipFill>
+                    <a:blip r:embed="rId22"/>
+                    <a:stretch>
+                      <a:fillRect/>
+                    </a:stretch>
+                  </pic:blipFill>
+                  <pic:spPr>
+                    <a:xfrm>
+                      <a:off x="0" y="0"/>
+                      <a:ext cx="3392237" cy="1154543"/>
+                    </a:xfrm>
+                    <a:prstGeom prst="rect">
+                      <a:avLst/>
+                    </a:prstGeom>
+                  </pic:spPr>
+                </pic:pic>
+              </a:graphicData>
+            </a:graphic>
+          </wp:inline>
+        </w:drawing>
+      </w:r>
+    </w:p>
+    <w:p>
+      <w:pPr>
+        <w:pStyle w:val="Prrafodelista"/>
+        <w:jc w:val="both"/>
+      </w:pPr>
+    </w:p>
+    <w:p>
+      <w:pPr>
+        <w:pStyle w:val="Prrafodelista"/>
+        <w:jc w:val="both"/>
+      </w:pPr>
+    </w:p>
+    <w:p>
+      <w:pPr>
+        <w:pStyle w:val="Prrafodelista"/>
+        <w:jc w:val="both"/>
+      </w:pPr>
+    </w:p>
+    <w:p>
+      <w:pPr>
+        <w:pStyle w:val="Prrafodelista"/>
+        <w:jc w:val="both"/>
+      </w:pPr>
+    </w:p>
+    <w:p>
+      <w:pPr>
+        <w:pStyle w:val="Prrafodelista"/>
+        <w:numPr>
+          <w:ilvl w:val="1"/>
+          <w:numId w:val="1"/>
+        </w:numPr>
+        <w:jc w:val="both"/>
+      </w:pPr>
+      <w:r>
+        <w:t xml:space="preserve">La ruta del </w:t>
+      </w:r>
+      <w:proofErr w:type="spellStart"/>
+      <w:r>
+        <w:t>action</w:t>
+      </w:r>
+      <w:proofErr w:type="spellEnd"/>
+      <w:r>
+        <w:t xml:space="preserve"> del </w:t>
+      </w:r>
+      <w:proofErr w:type="spellStart"/>
+      <w:r>
+        <w:t>form</w:t>
+      </w:r>
+      <w:proofErr w:type="spellEnd"/>
+      <w:r>
+        <w:t xml:space="preserve"> lo colocamos también en el </w:t>
+      </w:r>
+      <w:proofErr w:type="spellStart"/>
+      <w:r>
+        <w:t>href</w:t>
+      </w:r>
+      <w:proofErr w:type="spellEnd"/>
+      <w:r>
+        <w:t>:</w:t>
+      </w:r>
+    </w:p>
+    <w:p>
+      <w:pPr>
+        <w:pStyle w:val="Prrafodelista"/>
+        <w:jc w:val="both"/>
+      </w:pPr>
+      <w:r>
+        <w:drawing>
+          <wp:inline distT="0" distB="0" distL="0" distR="0" wp14:anchorId="4A5E4C72" wp14:editId="1DC100D6">
+            <wp:extent cx="3200400" cy="656491"/>
+            <wp:effectExtent l="0" t="0" r="0" b="0"/>
+            <wp:docPr id="19" name="Imagen 19"/>
+            <wp:cNvGraphicFramePr>
+              <a:graphicFrameLocks xmlns:a="http://schemas.openxmlformats.org/drawingml/2006/main" noChangeAspect="1"/>
+            </wp:cNvGraphicFramePr>
+            <a:graphic xmlns:a="http://schemas.openxmlformats.org/drawingml/2006/main">
+              <a:graphicData uri="http://schemas.openxmlformats.org/drawingml/2006/picture">
+                <pic:pic xmlns:pic="http://schemas.openxmlformats.org/drawingml/2006/picture">
+                  <pic:nvPicPr>
+                    <pic:cNvPr id="1" name=""/>
+                    <pic:cNvPicPr/>
+                  </pic:nvPicPr>
+                  <pic:blipFill>
+                    <a:blip r:embed="rId23"/>
+                    <a:stretch>
+                      <a:fillRect/>
+                    </a:stretch>
+                  </pic:blipFill>
+                  <pic:spPr>
+                    <a:xfrm>
+                      <a:off x="0" y="0"/>
+                      <a:ext cx="3232836" cy="663144"/>
+                    </a:xfrm>
+                    <a:prstGeom prst="rect">
+                      <a:avLst/>
+                    </a:prstGeom>
+                  </pic:spPr>
+                </pic:pic>
+              </a:graphicData>
+            </a:graphic>
+          </wp:inline>
+        </w:drawing>
+      </w:r>
+    </w:p>
+    <w:p>
+      <w:pPr>
+        <w:jc w:val="both"/>
+      </w:pPr>
+    </w:p>
+    <w:p>
+      <w:pPr>
+        <w:pStyle w:val="Prrafodelista"/>
+        <w:numPr>
+          <w:ilvl w:val="1"/>
+          <w:numId w:val="1"/>
+        </w:numPr>
+        <w:jc w:val="both"/>
+      </w:pPr>
+      <w:r>
+        <w:t xml:space="preserve">El siguiente código del </w:t>
+      </w:r>
+      <w:proofErr w:type="spellStart"/>
+      <w:r>
+        <w:t>navigation-menu</w:t>
+      </w:r>
+      <w:proofErr w:type="spellEnd"/>
+      <w:r>
+        <w:t xml:space="preserve"> lo copiamos</w:t>
+      </w:r>
+    </w:p>
+    <w:p>
+      <w:pPr>
+        <w:ind w:left="360"/>
+        <w:jc w:val="both"/>
+      </w:pPr>
+      <w:r>
+        <w:drawing>
+          <wp:inline distT="0" distB="0" distL="0" distR="0" wp14:anchorId="7921C843" wp14:editId="7F980B29">
+            <wp:extent cx="3271652" cy="795148"/>
+            <wp:effectExtent l="0" t="0" r="5080" b="5080"/>
+            <wp:docPr id="21" name="Imagen 21"/>
+            <wp:cNvGraphicFramePr>
+              <a:graphicFrameLocks xmlns:a="http://schemas.openxmlformats.org/drawingml/2006/main" noChangeAspect="1"/>
+            </wp:cNvGraphicFramePr>
+            <a:graphic xmlns:a="http://schemas.openxmlformats.org/drawingml/2006/main">
+              <a:graphicData uri="http://schemas.openxmlformats.org/drawingml/2006/picture">
+                <pic:pic xmlns:pic="http://schemas.openxmlformats.org/drawingml/2006/picture">
+                  <pic:nvPicPr>
+                    <pic:cNvPr id="1" name=""/>
+                    <pic:cNvPicPr/>
+                  </pic:nvPicPr>
+                  <pic:blipFill>
+                    <a:blip r:embed="rId24"/>
+                    <a:stretch>
+                      <a:fillRect/>
+                    </a:stretch>
+                  </pic:blipFill>
+                  <pic:spPr>
+                    <a:xfrm>
+                      <a:off x="0" y="0"/>
+                      <a:ext cx="3333232" cy="810114"/>
+                    </a:xfrm>
+                    <a:prstGeom prst="rect">
+                      <a:avLst/>
+                    </a:prstGeom>
+                  </pic:spPr>
+                </pic:pic>
+              </a:graphicData>
+            </a:graphic>
+          </wp:inline>
+        </w:drawing>
+      </w:r>
+    </w:p>
+    <w:p>
+      <w:pPr>
+        <w:pStyle w:val="Prrafodelista"/>
+        <w:numPr>
+          <w:ilvl w:val="1"/>
+          <w:numId w:val="1"/>
+        </w:numPr>
+        <w:jc w:val="both"/>
+      </w:pPr>
+      <w:r>
+        <w:t>Lo pegamos dentro del link (etiqueta a) la cual estamos trabajando:</w:t>
+      </w:r>
+    </w:p>
+    <w:p>
+      <w:pPr>
+        <w:ind w:left="360"/>
+        <w:jc w:val="both"/>
+      </w:pPr>
+      <w:r>
+        <w:drawing>
+          <wp:inline distT="0" distB="0" distL="0" distR="0" wp14:anchorId="175FAAE8" wp14:editId="0AE06AD8">
+            <wp:extent cx="4007922" cy="740092"/>
+            <wp:effectExtent l="0" t="0" r="0" b="3175"/>
+            <wp:docPr id="22" name="Imagen 22"/>
+            <wp:cNvGraphicFramePr>
+              <a:graphicFrameLocks xmlns:a="http://schemas.openxmlformats.org/drawingml/2006/main" noChangeAspect="1"/>
+            </wp:cNvGraphicFramePr>
+            <a:graphic xmlns:a="http://schemas.openxmlformats.org/drawingml/2006/main">
+              <a:graphicData uri="http://schemas.openxmlformats.org/drawingml/2006/picture">
+                <pic:pic xmlns:pic="http://schemas.openxmlformats.org/drawingml/2006/picture">
+                  <pic:nvPicPr>
+                    <pic:cNvPr id="1" name=""/>
+                    <pic:cNvPicPr/>
+                  </pic:nvPicPr>
+                  <pic:blipFill>
+                    <a:blip r:embed="rId25"/>
+                    <a:stretch>
+                      <a:fillRect/>
+                    </a:stretch>
+                  </pic:blipFill>
+                  <pic:spPr>
+                    <a:xfrm>
+                      <a:off x="0" y="0"/>
+                      <a:ext cx="4037281" cy="745513"/>
+                    </a:xfrm>
+                    <a:prstGeom prst="rect">
+                      <a:avLst/>
+                    </a:prstGeom>
+                  </pic:spPr>
+                </pic:pic>
+              </a:graphicData>
+            </a:graphic>
+          </wp:inline>
+        </w:drawing>
+      </w:r>
+    </w:p>
+    <w:p>
+      <w:pPr>
+        <w:ind w:left="360"/>
+        <w:jc w:val="both"/>
+      </w:pPr>
+      <w:r>
+        <w:t>Este evento que pegamos evita que se ejecute la petición que normalmente se ejecuta al dar clic en el enlace (a) y en su lugar lleva el evento al formulario que ya agregamos para que se procese allí.</w:t>
+      </w:r>
+      <w:r>
+        <w:tab/>
+      </w:r>
+    </w:p>
+    <w:p>
+      <w:pPr>
+        <w:pStyle w:val="Prrafodelista"/>
+        <w:numPr>
+          <w:ilvl w:val="0"/>
+          <w:numId w:val="1"/>
+        </w:numPr>
+        <w:jc w:val="both"/>
+        <w:rPr>
+          <w:b/>
+          <w:color w:val="FF0000"/>
+        </w:rPr>
+      </w:pPr>
+      <w:r>
+        <w:rPr>
+          <w:b/>
+          <w:color w:val="FF0000"/>
+        </w:rPr>
+        <w:t>Dar funcionalidad a los links de iniciar sesión y registrarse</w:t>
+      </w:r>
+    </w:p>
+    <w:p>
+      <w:pPr>
+        <w:jc w:val="both"/>
+      </w:pPr>
+      <w:r>
+        <w:t>Es necesario centrarnos en los enlaces para estas dos opciones</w:t>
+      </w:r>
+    </w:p>
+    <w:p>
+      <w:pPr>
+        <w:jc w:val="both"/>
+      </w:pPr>
+      <w:r>
+        <w:drawing>
+          <wp:inline distT="0" distB="0" distL="0" distR="0" wp14:anchorId="6C95A6FB" wp14:editId="0C45394B">
+            <wp:extent cx="3773630" cy="1330036"/>
+            <wp:effectExtent l="0" t="0" r="0" b="3810"/>
+            <wp:docPr id="23" name="Imagen 23"/>
+            <wp:cNvGraphicFramePr>
+              <a:graphicFrameLocks xmlns:a="http://schemas.openxmlformats.org/drawingml/2006/main" noChangeAspect="1"/>
+            </wp:cNvGraphicFramePr>
+            <a:graphic xmlns:a="http://schemas.openxmlformats.org/drawingml/2006/main">
+              <a:graphicData uri="http://schemas.openxmlformats.org/drawingml/2006/picture">
+                <pic:pic xmlns:pic="http://schemas.openxmlformats.org/drawingml/2006/picture">
+                  <pic:nvPicPr>
+                    <pic:cNvPr id="1" name=""/>
+                    <pic:cNvPicPr/>
+                  </pic:nvPicPr>
+                  <pic:blipFill>
+                    <a:blip r:embed="rId26"/>
+                    <a:stretch>
+                      <a:fillRect/>
+                    </a:stretch>
+                  </pic:blipFill>
+                  <pic:spPr>
+                    <a:xfrm>
+                      <a:off x="0" y="0"/>
+                      <a:ext cx="3789088" cy="1335484"/>
+                    </a:xfrm>
+                    <a:prstGeom prst="rect">
+                      <a:avLst/>
+                    </a:prstGeom>
+                  </pic:spPr>
+                </pic:pic>
+              </a:graphicData>
+            </a:graphic>
+          </wp:inline>
+        </w:drawing>
+      </w:r>
+    </w:p>
+    <w:p>
+      <w:pPr>
+        <w:jc w:val="both"/>
       </w:pPr>
       <w:bookmarkStart w:id="0" w:name="_GoBack"/>
       <w:bookmarkEnd w:id="0"/>
+    </w:p>
+    <w:p>
+      <w:pPr>
+        <w:ind w:left="360"/>
+        <w:jc w:val="both"/>
+      </w:pPr>
+    </w:p>
+    <w:p>
+      <w:pPr>
+        <w:ind w:left="360"/>
+      </w:pPr>
+    </w:p>
+    <w:p>
+      <w:pPr>
+        <w:ind w:left="360"/>
+      </w:pPr>
+    </w:p>
+    <w:p>
+      <w:pPr>
+        <w:ind w:left="360"/>
+      </w:pPr>
+    </w:p>
+    <w:p>
+      <w:pPr>
+        <w:ind w:left="360"/>
+      </w:pPr>
     </w:p>
     <w:p>
       <w:pPr>

</xml_diff>

<commit_message>
Terminamos de dar funcionalidad al menú. Se muestran las categorias. Se inicia y cierra sesion
</commit_message>
<xml_diff>
--- a/pasos-parte 4.docx
+++ b/pasos-parte 4.docx
@@ -486,6 +486,10 @@
         <w:ind w:left="360"/>
       </w:pPr>
       <w:r>
+        <w:rPr>
+          <w:noProof/>
+          <w:lang w:eastAsia="es-CO"/>
+        </w:rPr>
         <w:drawing>
           <wp:inline distT="0" distB="0" distL="0" distR="0" wp14:anchorId="68E12AED" wp14:editId="1624F626">
             <wp:extent cx="4429496" cy="997865"/>
@@ -536,6 +540,10 @@
         <w:ind w:left="360"/>
       </w:pPr>
       <w:r>
+        <w:rPr>
+          <w:noProof/>
+          <w:lang w:eastAsia="es-CO"/>
+        </w:rPr>
         <w:drawing>
           <wp:inline distT="0" distB="0" distL="0" distR="0" wp14:anchorId="0BF8E551" wp14:editId="26842E6F">
             <wp:extent cx="3301340" cy="813374"/>
@@ -659,6 +667,10 @@
         <w:ind w:left="360"/>
       </w:pPr>
       <w:r>
+        <w:rPr>
+          <w:noProof/>
+          <w:lang w:eastAsia="es-CO"/>
+        </w:rPr>
         <w:drawing>
           <wp:inline distT="0" distB="0" distL="0" distR="0" wp14:anchorId="1D73C79C" wp14:editId="44AF97C2">
             <wp:extent cx="1857634" cy="647790"/>
@@ -721,6 +733,10 @@
         <w:ind w:left="360"/>
       </w:pPr>
       <w:r>
+        <w:rPr>
+          <w:noProof/>
+          <w:lang w:eastAsia="es-CO"/>
+        </w:rPr>
         <w:lastRenderedPageBreak/>
         <w:drawing>
           <wp:inline distT="0" distB="0" distL="0" distR="0" wp14:anchorId="065A91CE" wp14:editId="39134AEE">
@@ -804,6 +820,10 @@
         <w:ind w:left="360"/>
       </w:pPr>
       <w:r>
+        <w:rPr>
+          <w:noProof/>
+          <w:lang w:eastAsia="es-CO"/>
+        </w:rPr>
         <w:drawing>
           <wp:inline distT="0" distB="0" distL="0" distR="0" wp14:anchorId="51372DBF" wp14:editId="384522CD">
             <wp:extent cx="2688935" cy="1531917"/>
@@ -846,6 +866,10 @@
         <w:ind w:left="360"/>
       </w:pPr>
       <w:r>
+        <w:rPr>
+          <w:noProof/>
+          <w:lang w:eastAsia="es-CO"/>
+        </w:rPr>
         <w:drawing>
           <wp:inline distT="0" distB="0" distL="0" distR="0" wp14:anchorId="3C37613D" wp14:editId="351E89D5">
             <wp:extent cx="2660072" cy="1326018"/>
@@ -938,6 +962,10 @@
         <w:jc w:val="both"/>
       </w:pPr>
       <w:r>
+        <w:rPr>
+          <w:noProof/>
+          <w:lang w:eastAsia="es-CO"/>
+        </w:rPr>
         <w:lastRenderedPageBreak/>
         <w:drawing>
           <wp:inline distT="0" distB="0" distL="0" distR="0" wp14:anchorId="06C8797F" wp14:editId="4970CE74">
@@ -982,6 +1010,10 @@
         <w:jc w:val="both"/>
       </w:pPr>
       <w:r>
+        <w:rPr>
+          <w:noProof/>
+          <w:lang w:eastAsia="es-CO"/>
+        </w:rPr>
         <w:drawing>
           <wp:inline distT="0" distB="0" distL="0" distR="0" wp14:anchorId="528A3CAD" wp14:editId="5C2F6C72">
             <wp:extent cx="4239491" cy="1361837"/>
@@ -1058,6 +1090,10 @@
         <w:jc w:val="both"/>
       </w:pPr>
       <w:r>
+        <w:rPr>
+          <w:noProof/>
+          <w:lang w:eastAsia="es-CO"/>
+        </w:rPr>
         <w:drawing>
           <wp:inline distT="0" distB="0" distL="0" distR="0" wp14:anchorId="6483CB88" wp14:editId="2E9BD6F1">
             <wp:extent cx="3901044" cy="1271657"/>
@@ -1114,6 +1150,10 @@
         <w:jc w:val="both"/>
       </w:pPr>
       <w:r>
+        <w:rPr>
+          <w:noProof/>
+          <w:lang w:eastAsia="es-CO"/>
+        </w:rPr>
         <w:drawing>
           <wp:inline distT="0" distB="0" distL="0" distR="0" wp14:anchorId="0D1B630F" wp14:editId="35862C6C">
             <wp:extent cx="2772888" cy="972943"/>
@@ -1250,6 +1290,10 @@
         <w:jc w:val="both"/>
       </w:pPr>
       <w:r>
+        <w:rPr>
+          <w:noProof/>
+          <w:lang w:eastAsia="es-CO"/>
+        </w:rPr>
         <w:drawing>
           <wp:inline distT="0" distB="0" distL="0" distR="0" wp14:anchorId="7A06D309" wp14:editId="544C8F1F">
             <wp:extent cx="2125683" cy="1304651"/>
@@ -1293,6 +1337,10 @@
         <w:jc w:val="both"/>
       </w:pPr>
       <w:r>
+        <w:rPr>
+          <w:noProof/>
+          <w:lang w:eastAsia="es-CO"/>
+        </w:rPr>
         <w:drawing>
           <wp:inline distT="0" distB="0" distL="0" distR="0" wp14:anchorId="26F00082" wp14:editId="54507D10">
             <wp:extent cx="5612130" cy="1748790"/>
@@ -1365,6 +1413,10 @@
         <w:jc w:val="both"/>
       </w:pPr>
       <w:r>
+        <w:rPr>
+          <w:noProof/>
+          <w:lang w:eastAsia="es-CO"/>
+        </w:rPr>
         <w:drawing>
           <wp:inline distT="0" distB="0" distL="0" distR="0" wp14:anchorId="489CC221" wp14:editId="10097D8E">
             <wp:extent cx="3811979" cy="777664"/>
@@ -1429,6 +1481,10 @@
         <w:jc w:val="both"/>
       </w:pPr>
       <w:r>
+        <w:rPr>
+          <w:noProof/>
+          <w:lang w:eastAsia="es-CO"/>
+        </w:rPr>
         <w:drawing>
           <wp:inline distT="0" distB="0" distL="0" distR="0" wp14:anchorId="1B7F7613" wp14:editId="006E22F7">
             <wp:extent cx="3332154" cy="1134094"/>
@@ -1533,6 +1589,10 @@
         <w:jc w:val="both"/>
       </w:pPr>
       <w:r>
+        <w:rPr>
+          <w:noProof/>
+          <w:lang w:eastAsia="es-CO"/>
+        </w:rPr>
         <w:drawing>
           <wp:inline distT="0" distB="0" distL="0" distR="0" wp14:anchorId="4A5E4C72" wp14:editId="1DC100D6">
             <wp:extent cx="3200400" cy="656491"/>
@@ -1602,6 +1662,10 @@
         <w:jc w:val="both"/>
       </w:pPr>
       <w:r>
+        <w:rPr>
+          <w:noProof/>
+          <w:lang w:eastAsia="es-CO"/>
+        </w:rPr>
         <w:drawing>
           <wp:inline distT="0" distB="0" distL="0" distR="0" wp14:anchorId="7921C843" wp14:editId="7F980B29">
             <wp:extent cx="3271652" cy="795148"/>
@@ -1658,6 +1722,10 @@
         <w:jc w:val="both"/>
       </w:pPr>
       <w:r>
+        <w:rPr>
+          <w:noProof/>
+          <w:lang w:eastAsia="es-CO"/>
+        </w:rPr>
         <w:drawing>
           <wp:inline distT="0" distB="0" distL="0" distR="0" wp14:anchorId="175FAAE8" wp14:editId="0AE06AD8">
             <wp:extent cx="4007922" cy="740092"/>
@@ -1741,6 +1809,10 @@
         <w:jc w:val="both"/>
       </w:pPr>
       <w:r>
+        <w:rPr>
+          <w:noProof/>
+          <w:lang w:eastAsia="es-CO"/>
+        </w:rPr>
         <w:drawing>
           <wp:inline distT="0" distB="0" distL="0" distR="0" wp14:anchorId="6C95A6FB" wp14:editId="0C45394B">
             <wp:extent cx="3773630" cy="1330036"/>
@@ -1782,8 +1854,1312 @@
       <w:pPr>
         <w:jc w:val="both"/>
       </w:pPr>
+    </w:p>
+    <w:p>
+      <w:pPr>
+        <w:pStyle w:val="Prrafodelista"/>
+        <w:numPr>
+          <w:ilvl w:val="1"/>
+          <w:numId w:val="1"/>
+        </w:numPr>
+        <w:jc w:val="both"/>
+      </w:pPr>
+      <w:r>
+        <w:t xml:space="preserve">Solo debemos añadir las rutas a </w:t>
+      </w:r>
+      <w:proofErr w:type="spellStart"/>
+      <w:r>
+        <w:t>login</w:t>
+      </w:r>
+      <w:proofErr w:type="spellEnd"/>
+      <w:r>
+        <w:t xml:space="preserve"> y </w:t>
+      </w:r>
+      <w:proofErr w:type="spellStart"/>
+      <w:r>
+        <w:t>register</w:t>
+      </w:r>
+      <w:proofErr w:type="spellEnd"/>
+      <w:r>
+        <w:t xml:space="preserve"> en los </w:t>
+      </w:r>
+      <w:proofErr w:type="spellStart"/>
+      <w:r>
+        <w:t>href</w:t>
+      </w:r>
+      <w:proofErr w:type="spellEnd"/>
+      <w:r>
+        <w:t>, sin olvidar que es con comilla simple</w:t>
+      </w:r>
+      <w:r>
+        <w:t>:</w:t>
+      </w:r>
+    </w:p>
+    <w:p>
+      <w:pPr>
+        <w:ind w:left="360"/>
+        <w:jc w:val="both"/>
+      </w:pPr>
+      <w:r>
+        <w:lastRenderedPageBreak/>
+        <w:drawing>
+          <wp:inline distT="0" distB="0" distL="0" distR="0" wp14:anchorId="46E8CB80" wp14:editId="756A272D">
+            <wp:extent cx="3441700" cy="1652794"/>
+            <wp:effectExtent l="0" t="0" r="6350" b="5080"/>
+            <wp:docPr id="24" name="Imagen 24"/>
+            <wp:cNvGraphicFramePr>
+              <a:graphicFrameLocks xmlns:a="http://schemas.openxmlformats.org/drawingml/2006/main" noChangeAspect="1"/>
+            </wp:cNvGraphicFramePr>
+            <a:graphic xmlns:a="http://schemas.openxmlformats.org/drawingml/2006/main">
+              <a:graphicData uri="http://schemas.openxmlformats.org/drawingml/2006/picture">
+                <pic:pic xmlns:pic="http://schemas.openxmlformats.org/drawingml/2006/picture">
+                  <pic:nvPicPr>
+                    <pic:cNvPr id="1" name=""/>
+                    <pic:cNvPicPr/>
+                  </pic:nvPicPr>
+                  <pic:blipFill>
+                    <a:blip r:embed="rId27"/>
+                    <a:stretch>
+                      <a:fillRect/>
+                    </a:stretch>
+                  </pic:blipFill>
+                  <pic:spPr>
+                    <a:xfrm>
+                      <a:off x="0" y="0"/>
+                      <a:ext cx="3451653" cy="1657574"/>
+                    </a:xfrm>
+                    <a:prstGeom prst="rect">
+                      <a:avLst/>
+                    </a:prstGeom>
+                  </pic:spPr>
+                </pic:pic>
+              </a:graphicData>
+            </a:graphic>
+          </wp:inline>
+        </w:drawing>
+      </w:r>
+    </w:p>
+    <w:p>
+      <w:pPr>
+        <w:jc w:val="both"/>
+      </w:pPr>
+    </w:p>
+    <w:p>
+      <w:pPr>
+        <w:pStyle w:val="Prrafodelista"/>
+        <w:numPr>
+          <w:ilvl w:val="0"/>
+          <w:numId w:val="1"/>
+        </w:numPr>
+        <w:jc w:val="both"/>
+        <w:rPr>
+          <w:b/>
+          <w:color w:val="FF0000"/>
+        </w:rPr>
+      </w:pPr>
+      <w:r>
+        <w:rPr>
+          <w:b/>
+          <w:color w:val="FF0000"/>
+        </w:rPr>
+        <w:t>Mostrar la imagen del usuario y no la imagen por default:</w:t>
+      </w:r>
+    </w:p>
+    <w:p>
+      <w:pPr>
+        <w:ind w:left="360"/>
+        <w:jc w:val="both"/>
+      </w:pPr>
+      <w:r>
+        <w:t xml:space="preserve">Dicha imagen se está mostrando en la sección de </w:t>
+      </w:r>
+      <w:proofErr w:type="spellStart"/>
+      <w:r>
+        <w:t>profile</w:t>
+      </w:r>
+      <w:proofErr w:type="spellEnd"/>
+      <w:r>
+        <w:t xml:space="preserve"> </w:t>
+      </w:r>
+      <w:proofErr w:type="spellStart"/>
+      <w:r>
+        <w:t>dropdown</w:t>
+      </w:r>
+      <w:proofErr w:type="spellEnd"/>
+      <w:r>
+        <w:t xml:space="preserve">, etiqueta </w:t>
+      </w:r>
+      <w:proofErr w:type="spellStart"/>
+      <w:r>
+        <w:t>img</w:t>
+      </w:r>
+      <w:proofErr w:type="spellEnd"/>
+      <w:r>
+        <w:t>:</w:t>
+      </w:r>
+    </w:p>
+    <w:p>
+      <w:pPr>
+        <w:ind w:left="360"/>
+        <w:jc w:val="both"/>
+      </w:pPr>
+      <w:r>
+        <w:drawing>
+          <wp:inline distT="0" distB="0" distL="0" distR="0" wp14:anchorId="30726A34" wp14:editId="275B6B0B">
+            <wp:extent cx="4737100" cy="1129872"/>
+            <wp:effectExtent l="0" t="0" r="6350" b="0"/>
+            <wp:docPr id="25" name="Imagen 25"/>
+            <wp:cNvGraphicFramePr>
+              <a:graphicFrameLocks xmlns:a="http://schemas.openxmlformats.org/drawingml/2006/main" noChangeAspect="1"/>
+            </wp:cNvGraphicFramePr>
+            <a:graphic xmlns:a="http://schemas.openxmlformats.org/drawingml/2006/main">
+              <a:graphicData uri="http://schemas.openxmlformats.org/drawingml/2006/picture">
+                <pic:pic xmlns:pic="http://schemas.openxmlformats.org/drawingml/2006/picture">
+                  <pic:nvPicPr>
+                    <pic:cNvPr id="1" name=""/>
+                    <pic:cNvPicPr/>
+                  </pic:nvPicPr>
+                  <pic:blipFill>
+                    <a:blip r:embed="rId28"/>
+                    <a:stretch>
+                      <a:fillRect/>
+                    </a:stretch>
+                  </pic:blipFill>
+                  <pic:spPr>
+                    <a:xfrm>
+                      <a:off x="0" y="0"/>
+                      <a:ext cx="4752771" cy="1133610"/>
+                    </a:xfrm>
+                    <a:prstGeom prst="rect">
+                      <a:avLst/>
+                    </a:prstGeom>
+                  </pic:spPr>
+                </pic:pic>
+              </a:graphicData>
+            </a:graphic>
+          </wp:inline>
+        </w:drawing>
+      </w:r>
+    </w:p>
+    <w:p>
+      <w:pPr>
+        <w:pStyle w:val="Prrafodelista"/>
+        <w:numPr>
+          <w:ilvl w:val="1"/>
+          <w:numId w:val="1"/>
+        </w:numPr>
+        <w:jc w:val="both"/>
+      </w:pPr>
+      <w:r>
+        <w:t xml:space="preserve">Quitamos la dirección que aparece en el </w:t>
+      </w:r>
+      <w:proofErr w:type="spellStart"/>
+      <w:r>
+        <w:t>src</w:t>
+      </w:r>
+      <w:proofErr w:type="spellEnd"/>
+      <w:r>
+        <w:t xml:space="preserve"> de este </w:t>
+      </w:r>
+      <w:proofErr w:type="spellStart"/>
+      <w:r>
+        <w:t>img</w:t>
+      </w:r>
+      <w:proofErr w:type="spellEnd"/>
+      <w:r>
+        <w:t>. Luego coloco el siguiente código que trae la información específica del usuario que se requiere (en este caso la foto de perfil):</w:t>
+      </w:r>
+    </w:p>
+    <w:p>
+      <w:pPr>
+        <w:jc w:val="both"/>
+      </w:pPr>
+      <w:r>
+        <w:drawing>
+          <wp:inline distT="0" distB="0" distL="0" distR="0" wp14:anchorId="708A601C" wp14:editId="3FDA8B9D">
+            <wp:extent cx="3994150" cy="643502"/>
+            <wp:effectExtent l="0" t="0" r="6350" b="4445"/>
+            <wp:docPr id="26" name="Imagen 26"/>
+            <wp:cNvGraphicFramePr>
+              <a:graphicFrameLocks xmlns:a="http://schemas.openxmlformats.org/drawingml/2006/main" noChangeAspect="1"/>
+            </wp:cNvGraphicFramePr>
+            <a:graphic xmlns:a="http://schemas.openxmlformats.org/drawingml/2006/main">
+              <a:graphicData uri="http://schemas.openxmlformats.org/drawingml/2006/picture">
+                <pic:pic xmlns:pic="http://schemas.openxmlformats.org/drawingml/2006/picture">
+                  <pic:nvPicPr>
+                    <pic:cNvPr id="1" name=""/>
+                    <pic:cNvPicPr/>
+                  </pic:nvPicPr>
+                  <pic:blipFill>
+                    <a:blip r:embed="rId29"/>
+                    <a:stretch>
+                      <a:fillRect/>
+                    </a:stretch>
+                  </pic:blipFill>
+                  <pic:spPr>
+                    <a:xfrm>
+                      <a:off x="0" y="0"/>
+                      <a:ext cx="4054572" cy="653237"/>
+                    </a:xfrm>
+                    <a:prstGeom prst="rect">
+                      <a:avLst/>
+                    </a:prstGeom>
+                  </pic:spPr>
+                </pic:pic>
+              </a:graphicData>
+            </a:graphic>
+          </wp:inline>
+        </w:drawing>
+      </w:r>
+    </w:p>
+    <w:p>
+      <w:pPr>
+        <w:pStyle w:val="Prrafodelista"/>
+        <w:numPr>
+          <w:ilvl w:val="1"/>
+          <w:numId w:val="1"/>
+        </w:numPr>
+        <w:jc w:val="both"/>
+      </w:pPr>
+      <w:r>
+        <w:t>Aparecerá la imagen de perfil con las iniciales:</w:t>
+      </w:r>
+    </w:p>
+    <w:p>
+      <w:pPr>
+        <w:pStyle w:val="Prrafodelista"/>
+        <w:jc w:val="both"/>
+      </w:pPr>
+      <w:r>
+        <w:drawing>
+          <wp:inline distT="0" distB="0" distL="0" distR="0" wp14:anchorId="7DDB2177" wp14:editId="7A2AC12A">
+            <wp:extent cx="1650303" cy="698500"/>
+            <wp:effectExtent l="0" t="0" r="7620" b="6350"/>
+            <wp:docPr id="27" name="Imagen 27"/>
+            <wp:cNvGraphicFramePr>
+              <a:graphicFrameLocks xmlns:a="http://schemas.openxmlformats.org/drawingml/2006/main" noChangeAspect="1"/>
+            </wp:cNvGraphicFramePr>
+            <a:graphic xmlns:a="http://schemas.openxmlformats.org/drawingml/2006/main">
+              <a:graphicData uri="http://schemas.openxmlformats.org/drawingml/2006/picture">
+                <pic:pic xmlns:pic="http://schemas.openxmlformats.org/drawingml/2006/picture">
+                  <pic:nvPicPr>
+                    <pic:cNvPr id="1" name=""/>
+                    <pic:cNvPicPr/>
+                  </pic:nvPicPr>
+                  <pic:blipFill>
+                    <a:blip r:embed="rId30"/>
+                    <a:stretch>
+                      <a:fillRect/>
+                    </a:stretch>
+                  </pic:blipFill>
+                  <pic:spPr>
+                    <a:xfrm>
+                      <a:off x="0" y="0"/>
+                      <a:ext cx="1669450" cy="706604"/>
+                    </a:xfrm>
+                    <a:prstGeom prst="rect">
+                      <a:avLst/>
+                    </a:prstGeom>
+                  </pic:spPr>
+                </pic:pic>
+              </a:graphicData>
+            </a:graphic>
+          </wp:inline>
+        </w:drawing>
+      </w:r>
+    </w:p>
+    <w:p>
+      <w:pPr>
+        <w:jc w:val="both"/>
+      </w:pPr>
+    </w:p>
+    <w:p>
+      <w:pPr>
+        <w:pStyle w:val="Prrafodelista"/>
+        <w:numPr>
+          <w:ilvl w:val="0"/>
+          <w:numId w:val="1"/>
+        </w:numPr>
+        <w:jc w:val="both"/>
+        <w:rPr>
+          <w:b/>
+          <w:color w:val="FF0000"/>
+        </w:rPr>
+      </w:pPr>
+      <w:r>
+        <w:rPr>
+          <w:b/>
+          <w:color w:val="FF0000"/>
+        </w:rPr>
+        <w:t>Ver la información del perfil del usuario</w:t>
+      </w:r>
+    </w:p>
+    <w:p>
+      <w:pPr>
+        <w:pStyle w:val="Prrafodelista"/>
+        <w:numPr>
+          <w:ilvl w:val="1"/>
+          <w:numId w:val="1"/>
+        </w:numPr>
+        <w:jc w:val="both"/>
+      </w:pPr>
+      <w:r>
+        <w:t>Buscamos el link llamado Tu perfil del menú de usuario:</w:t>
+      </w:r>
+    </w:p>
+    <w:p>
+      <w:pPr>
+        <w:ind w:left="360"/>
+        <w:jc w:val="both"/>
+      </w:pPr>
+      <w:r>
+        <w:drawing>
+          <wp:inline distT="0" distB="0" distL="0" distR="0" wp14:anchorId="31ABDB5A" wp14:editId="734A51FD">
+            <wp:extent cx="2743200" cy="964002"/>
+            <wp:effectExtent l="0" t="0" r="0" b="7620"/>
+            <wp:docPr id="28" name="Imagen 28"/>
+            <wp:cNvGraphicFramePr>
+              <a:graphicFrameLocks xmlns:a="http://schemas.openxmlformats.org/drawingml/2006/main" noChangeAspect="1"/>
+            </wp:cNvGraphicFramePr>
+            <a:graphic xmlns:a="http://schemas.openxmlformats.org/drawingml/2006/main">
+              <a:graphicData uri="http://schemas.openxmlformats.org/drawingml/2006/picture">
+                <pic:pic xmlns:pic="http://schemas.openxmlformats.org/drawingml/2006/picture">
+                  <pic:nvPicPr>
+                    <pic:cNvPr id="1" name=""/>
+                    <pic:cNvPicPr/>
+                  </pic:nvPicPr>
+                  <pic:blipFill>
+                    <a:blip r:embed="rId31"/>
+                    <a:stretch>
+                      <a:fillRect/>
+                    </a:stretch>
+                  </pic:blipFill>
+                  <pic:spPr>
+                    <a:xfrm>
+                      <a:off x="0" y="0"/>
+                      <a:ext cx="2760008" cy="969908"/>
+                    </a:xfrm>
+                    <a:prstGeom prst="rect">
+                      <a:avLst/>
+                    </a:prstGeom>
+                  </pic:spPr>
+                </pic:pic>
+              </a:graphicData>
+            </a:graphic>
+          </wp:inline>
+        </w:drawing>
+      </w:r>
+    </w:p>
+    <w:p>
+      <w:pPr>
+        <w:ind w:left="360"/>
+        <w:jc w:val="both"/>
+      </w:pPr>
+    </w:p>
+    <w:p>
+      <w:pPr>
+        <w:pStyle w:val="Prrafodelista"/>
+        <w:numPr>
+          <w:ilvl w:val="1"/>
+          <w:numId w:val="1"/>
+        </w:numPr>
+        <w:jc w:val="both"/>
+      </w:pPr>
+      <w:r>
+        <w:lastRenderedPageBreak/>
+        <w:t xml:space="preserve">En el </w:t>
+      </w:r>
+      <w:proofErr w:type="spellStart"/>
+      <w:r>
+        <w:t>href</w:t>
+      </w:r>
+      <w:proofErr w:type="spellEnd"/>
+      <w:r>
+        <w:t xml:space="preserve"> agregamos la ruta respectiva:</w:t>
+      </w:r>
+    </w:p>
+    <w:p>
+      <w:pPr>
+        <w:pStyle w:val="Prrafodelista"/>
+        <w:jc w:val="both"/>
+      </w:pPr>
+      <w:r>
+        <w:drawing>
+          <wp:inline distT="0" distB="0" distL="0" distR="0" wp14:anchorId="0CDB99DA" wp14:editId="2A255644">
+            <wp:extent cx="4146550" cy="875471"/>
+            <wp:effectExtent l="0" t="0" r="6350" b="1270"/>
+            <wp:docPr id="29" name="Imagen 29"/>
+            <wp:cNvGraphicFramePr>
+              <a:graphicFrameLocks xmlns:a="http://schemas.openxmlformats.org/drawingml/2006/main" noChangeAspect="1"/>
+            </wp:cNvGraphicFramePr>
+            <a:graphic xmlns:a="http://schemas.openxmlformats.org/drawingml/2006/main">
+              <a:graphicData uri="http://schemas.openxmlformats.org/drawingml/2006/picture">
+                <pic:pic xmlns:pic="http://schemas.openxmlformats.org/drawingml/2006/picture">
+                  <pic:nvPicPr>
+                    <pic:cNvPr id="1" name=""/>
+                    <pic:cNvPicPr/>
+                  </pic:nvPicPr>
+                  <pic:blipFill>
+                    <a:blip r:embed="rId32"/>
+                    <a:stretch>
+                      <a:fillRect/>
+                    </a:stretch>
+                  </pic:blipFill>
+                  <pic:spPr>
+                    <a:xfrm>
+                      <a:off x="0" y="0"/>
+                      <a:ext cx="4166467" cy="879676"/>
+                    </a:xfrm>
+                    <a:prstGeom prst="rect">
+                      <a:avLst/>
+                    </a:prstGeom>
+                  </pic:spPr>
+                </pic:pic>
+              </a:graphicData>
+            </a:graphic>
+          </wp:inline>
+        </w:drawing>
+      </w:r>
+    </w:p>
+    <w:p>
+      <w:pPr>
+        <w:pStyle w:val="Prrafodelista"/>
+        <w:numPr>
+          <w:ilvl w:val="1"/>
+          <w:numId w:val="1"/>
+        </w:numPr>
+        <w:jc w:val="both"/>
+      </w:pPr>
+      <w:r>
+        <w:t xml:space="preserve">El link de herramientas o </w:t>
+      </w:r>
+      <w:proofErr w:type="spellStart"/>
+      <w:r>
+        <w:t>settings</w:t>
+      </w:r>
+      <w:proofErr w:type="spellEnd"/>
+      <w:r>
+        <w:t xml:space="preserve"> no lo vamos a usar. Entonces lo borramos:</w:t>
+      </w:r>
+    </w:p>
+    <w:p>
+      <w:pPr>
+        <w:pStyle w:val="Prrafodelista"/>
+        <w:jc w:val="both"/>
+      </w:pPr>
+      <w:r>
+        <w:drawing>
+          <wp:inline distT="0" distB="0" distL="0" distR="0" wp14:anchorId="791BFB0E" wp14:editId="77C58F8F">
+            <wp:extent cx="4159250" cy="867334"/>
+            <wp:effectExtent l="0" t="0" r="0" b="9525"/>
+            <wp:docPr id="30" name="Imagen 30"/>
+            <wp:cNvGraphicFramePr>
+              <a:graphicFrameLocks xmlns:a="http://schemas.openxmlformats.org/drawingml/2006/main" noChangeAspect="1"/>
+            </wp:cNvGraphicFramePr>
+            <a:graphic xmlns:a="http://schemas.openxmlformats.org/drawingml/2006/main">
+              <a:graphicData uri="http://schemas.openxmlformats.org/drawingml/2006/picture">
+                <pic:pic xmlns:pic="http://schemas.openxmlformats.org/drawingml/2006/picture">
+                  <pic:nvPicPr>
+                    <pic:cNvPr id="1" name=""/>
+                    <pic:cNvPicPr/>
+                  </pic:nvPicPr>
+                  <pic:blipFill>
+                    <a:blip r:embed="rId33"/>
+                    <a:stretch>
+                      <a:fillRect/>
+                    </a:stretch>
+                  </pic:blipFill>
+                  <pic:spPr>
+                    <a:xfrm>
+                      <a:off x="0" y="0"/>
+                      <a:ext cx="4199073" cy="875638"/>
+                    </a:xfrm>
+                    <a:prstGeom prst="rect">
+                      <a:avLst/>
+                    </a:prstGeom>
+                  </pic:spPr>
+                </pic:pic>
+              </a:graphicData>
+            </a:graphic>
+          </wp:inline>
+        </w:drawing>
+      </w:r>
+    </w:p>
+    <w:p>
+      <w:pPr>
+        <w:jc w:val="both"/>
+      </w:pPr>
+    </w:p>
+    <w:p>
+      <w:pPr>
+        <w:pStyle w:val="Prrafodelista"/>
+        <w:numPr>
+          <w:ilvl w:val="0"/>
+          <w:numId w:val="1"/>
+        </w:numPr>
+        <w:jc w:val="both"/>
+        <w:rPr>
+          <w:b/>
+          <w:color w:val="FF0000"/>
+        </w:rPr>
+      </w:pPr>
+      <w:r>
+        <w:rPr>
+          <w:b/>
+          <w:color w:val="FF0000"/>
+        </w:rPr>
+        <w:t>Mostrando las categorías en el Menú Principal</w:t>
+      </w:r>
+    </w:p>
+    <w:p>
+      <w:pPr>
+        <w:jc w:val="both"/>
+      </w:pPr>
+      <w:r>
+        <w:drawing>
+          <wp:inline distT="0" distB="0" distL="0" distR="0" wp14:anchorId="60626C67" wp14:editId="56A1B6BD">
+            <wp:extent cx="2904081" cy="1123950"/>
+            <wp:effectExtent l="0" t="0" r="0" b="0"/>
+            <wp:docPr id="31" name="Imagen 31"/>
+            <wp:cNvGraphicFramePr>
+              <a:graphicFrameLocks xmlns:a="http://schemas.openxmlformats.org/drawingml/2006/main" noChangeAspect="1"/>
+            </wp:cNvGraphicFramePr>
+            <a:graphic xmlns:a="http://schemas.openxmlformats.org/drawingml/2006/main">
+              <a:graphicData uri="http://schemas.openxmlformats.org/drawingml/2006/picture">
+                <pic:pic xmlns:pic="http://schemas.openxmlformats.org/drawingml/2006/picture">
+                  <pic:nvPicPr>
+                    <pic:cNvPr id="1" name=""/>
+                    <pic:cNvPicPr/>
+                  </pic:nvPicPr>
+                  <pic:blipFill>
+                    <a:blip r:embed="rId34"/>
+                    <a:stretch>
+                      <a:fillRect/>
+                    </a:stretch>
+                  </pic:blipFill>
+                  <pic:spPr>
+                    <a:xfrm>
+                      <a:off x="0" y="0"/>
+                      <a:ext cx="2940215" cy="1137935"/>
+                    </a:xfrm>
+                    <a:prstGeom prst="rect">
+                      <a:avLst/>
+                    </a:prstGeom>
+                  </pic:spPr>
+                </pic:pic>
+              </a:graphicData>
+            </a:graphic>
+          </wp:inline>
+        </w:drawing>
+      </w:r>
+    </w:p>
+    <w:p>
+      <w:pPr>
+        <w:jc w:val="both"/>
+      </w:pPr>
+      <w:r>
+        <w:t xml:space="preserve">En este menú queremos ver las categorías. </w:t>
+      </w:r>
+    </w:p>
+    <w:p>
+      <w:pPr>
+        <w:pStyle w:val="Prrafodelista"/>
+        <w:numPr>
+          <w:ilvl w:val="1"/>
+          <w:numId w:val="1"/>
+        </w:numPr>
+        <w:jc w:val="both"/>
+      </w:pPr>
+      <w:r>
+        <w:t xml:space="preserve">Vamos al componente </w:t>
+      </w:r>
+      <w:proofErr w:type="spellStart"/>
+      <w:r>
+        <w:t>Navigation</w:t>
+      </w:r>
+      <w:proofErr w:type="spellEnd"/>
+      <w:r>
+        <w:t xml:space="preserve"> que está en Http</w:t>
+      </w:r>
+    </w:p>
+    <w:p>
+      <w:pPr>
+        <w:ind w:left="360"/>
+        <w:jc w:val="both"/>
+      </w:pPr>
+      <w:r>
+        <w:drawing>
+          <wp:inline distT="0" distB="0" distL="0" distR="0" wp14:anchorId="75717D3B" wp14:editId="3FB77C05">
+            <wp:extent cx="2482850" cy="1303679"/>
+            <wp:effectExtent l="0" t="0" r="0" b="0"/>
+            <wp:docPr id="32" name="Imagen 32"/>
+            <wp:cNvGraphicFramePr>
+              <a:graphicFrameLocks xmlns:a="http://schemas.openxmlformats.org/drawingml/2006/main" noChangeAspect="1"/>
+            </wp:cNvGraphicFramePr>
+            <a:graphic xmlns:a="http://schemas.openxmlformats.org/drawingml/2006/main">
+              <a:graphicData uri="http://schemas.openxmlformats.org/drawingml/2006/picture">
+                <pic:pic xmlns:pic="http://schemas.openxmlformats.org/drawingml/2006/picture">
+                  <pic:nvPicPr>
+                    <pic:cNvPr id="1" name=""/>
+                    <pic:cNvPicPr/>
+                  </pic:nvPicPr>
+                  <pic:blipFill>
+                    <a:blip r:embed="rId35"/>
+                    <a:stretch>
+                      <a:fillRect/>
+                    </a:stretch>
+                  </pic:blipFill>
+                  <pic:spPr>
+                    <a:xfrm>
+                      <a:off x="0" y="0"/>
+                      <a:ext cx="2505363" cy="1315500"/>
+                    </a:xfrm>
+                    <a:prstGeom prst="rect">
+                      <a:avLst/>
+                    </a:prstGeom>
+                  </pic:spPr>
+                </pic:pic>
+              </a:graphicData>
+            </a:graphic>
+          </wp:inline>
+        </w:drawing>
+      </w:r>
+    </w:p>
+    <w:p>
+      <w:pPr>
+        <w:pStyle w:val="Prrafodelista"/>
+        <w:numPr>
+          <w:ilvl w:val="1"/>
+          <w:numId w:val="1"/>
+        </w:numPr>
+        <w:jc w:val="both"/>
+      </w:pPr>
+      <w:r>
+        <w:t xml:space="preserve">Importamos el modelo </w:t>
+      </w:r>
+      <w:proofErr w:type="spellStart"/>
+      <w:r>
+        <w:t>Categoria</w:t>
+      </w:r>
+      <w:proofErr w:type="spellEnd"/>
+      <w:r>
+        <w:t>.</w:t>
+      </w:r>
+    </w:p>
+    <w:p>
+      <w:pPr>
+        <w:ind w:left="360"/>
+        <w:jc w:val="both"/>
+      </w:pPr>
+      <w:r>
+        <w:drawing>
+          <wp:inline distT="0" distB="0" distL="0" distR="0" wp14:anchorId="0C8647EB" wp14:editId="07F96537">
+            <wp:extent cx="3111500" cy="746197"/>
+            <wp:effectExtent l="0" t="0" r="0" b="0"/>
+            <wp:docPr id="33" name="Imagen 33"/>
+            <wp:cNvGraphicFramePr>
+              <a:graphicFrameLocks xmlns:a="http://schemas.openxmlformats.org/drawingml/2006/main" noChangeAspect="1"/>
+            </wp:cNvGraphicFramePr>
+            <a:graphic xmlns:a="http://schemas.openxmlformats.org/drawingml/2006/main">
+              <a:graphicData uri="http://schemas.openxmlformats.org/drawingml/2006/picture">
+                <pic:pic xmlns:pic="http://schemas.openxmlformats.org/drawingml/2006/picture">
+                  <pic:nvPicPr>
+                    <pic:cNvPr id="1" name=""/>
+                    <pic:cNvPicPr/>
+                  </pic:nvPicPr>
+                  <pic:blipFill>
+                    <a:blip r:embed="rId36"/>
+                    <a:stretch>
+                      <a:fillRect/>
+                    </a:stretch>
+                  </pic:blipFill>
+                  <pic:spPr>
+                    <a:xfrm>
+                      <a:off x="0" y="0"/>
+                      <a:ext cx="3163632" cy="758699"/>
+                    </a:xfrm>
+                    <a:prstGeom prst="rect">
+                      <a:avLst/>
+                    </a:prstGeom>
+                  </pic:spPr>
+                </pic:pic>
+              </a:graphicData>
+            </a:graphic>
+          </wp:inline>
+        </w:drawing>
+      </w:r>
+    </w:p>
+    <w:p>
+      <w:pPr>
+        <w:pStyle w:val="Prrafodelista"/>
+        <w:numPr>
+          <w:ilvl w:val="1"/>
+          <w:numId w:val="1"/>
+        </w:numPr>
+        <w:jc w:val="both"/>
+      </w:pPr>
+      <w:r>
+        <w:t>Creamos una colección con las categorías y adjuntamos esto a la vista con compact</w:t>
+      </w:r>
+    </w:p>
+    <w:p>
+      <w:pPr>
+        <w:pStyle w:val="Prrafodelista"/>
+        <w:jc w:val="both"/>
+      </w:pPr>
+      <w:r>
+        <w:lastRenderedPageBreak/>
+        <w:drawing>
+          <wp:inline distT="0" distB="0" distL="0" distR="0" wp14:anchorId="7C795FE1" wp14:editId="44FD03B6">
+            <wp:extent cx="4495800" cy="1944212"/>
+            <wp:effectExtent l="0" t="0" r="0" b="0"/>
+            <wp:docPr id="34" name="Imagen 34"/>
+            <wp:cNvGraphicFramePr>
+              <a:graphicFrameLocks xmlns:a="http://schemas.openxmlformats.org/drawingml/2006/main" noChangeAspect="1"/>
+            </wp:cNvGraphicFramePr>
+            <a:graphic xmlns:a="http://schemas.openxmlformats.org/drawingml/2006/main">
+              <a:graphicData uri="http://schemas.openxmlformats.org/drawingml/2006/picture">
+                <pic:pic xmlns:pic="http://schemas.openxmlformats.org/drawingml/2006/picture">
+                  <pic:nvPicPr>
+                    <pic:cNvPr id="1" name=""/>
+                    <pic:cNvPicPr/>
+                  </pic:nvPicPr>
+                  <pic:blipFill>
+                    <a:blip r:embed="rId37"/>
+                    <a:stretch>
+                      <a:fillRect/>
+                    </a:stretch>
+                  </pic:blipFill>
+                  <pic:spPr>
+                    <a:xfrm>
+                      <a:off x="0" y="0"/>
+                      <a:ext cx="4502546" cy="1947129"/>
+                    </a:xfrm>
+                    <a:prstGeom prst="rect">
+                      <a:avLst/>
+                    </a:prstGeom>
+                  </pic:spPr>
+                </pic:pic>
+              </a:graphicData>
+            </a:graphic>
+          </wp:inline>
+        </w:drawing>
+      </w:r>
+    </w:p>
+    <w:p>
+      <w:pPr>
+        <w:jc w:val="both"/>
+      </w:pPr>
+    </w:p>
+    <w:p>
+      <w:pPr>
+        <w:pStyle w:val="Prrafodelista"/>
+        <w:numPr>
+          <w:ilvl w:val="1"/>
+          <w:numId w:val="1"/>
+        </w:numPr>
+        <w:jc w:val="both"/>
+      </w:pPr>
+      <w:r>
+        <w:t xml:space="preserve">Volvemos a la vista </w:t>
+      </w:r>
+      <w:proofErr w:type="spellStart"/>
+      <w:r>
+        <w:t>navigation</w:t>
+      </w:r>
+      <w:proofErr w:type="spellEnd"/>
+      <w:r>
+        <w:t xml:space="preserve"> y ubicamos las siguientes líneas</w:t>
+      </w:r>
+      <w:r>
+        <w:t xml:space="preserve"> de la sección </w:t>
+      </w:r>
+      <w:proofErr w:type="spellStart"/>
+      <w:r>
+        <w:t>menu</w:t>
+      </w:r>
+      <w:proofErr w:type="spellEnd"/>
+      <w:r>
+        <w:t xml:space="preserve"> </w:t>
+      </w:r>
+      <w:proofErr w:type="spellStart"/>
+      <w:r>
+        <w:t>lg</w:t>
+      </w:r>
+      <w:proofErr w:type="spellEnd"/>
+      <w:r>
+        <w:t>:</w:t>
+      </w:r>
+    </w:p>
+    <w:p>
+      <w:pPr>
+        <w:ind w:left="360"/>
+        <w:jc w:val="both"/>
+      </w:pPr>
+      <w:r>
+        <w:drawing>
+          <wp:inline distT="0" distB="0" distL="0" distR="0" wp14:anchorId="4439AD69" wp14:editId="6BDCC968">
+            <wp:extent cx="2781300" cy="1666735"/>
+            <wp:effectExtent l="0" t="0" r="0" b="0"/>
+            <wp:docPr id="36" name="Imagen 36"/>
+            <wp:cNvGraphicFramePr>
+              <a:graphicFrameLocks xmlns:a="http://schemas.openxmlformats.org/drawingml/2006/main" noChangeAspect="1"/>
+            </wp:cNvGraphicFramePr>
+            <a:graphic xmlns:a="http://schemas.openxmlformats.org/drawingml/2006/main">
+              <a:graphicData uri="http://schemas.openxmlformats.org/drawingml/2006/picture">
+                <pic:pic xmlns:pic="http://schemas.openxmlformats.org/drawingml/2006/picture">
+                  <pic:nvPicPr>
+                    <pic:cNvPr id="1" name=""/>
+                    <pic:cNvPicPr/>
+                  </pic:nvPicPr>
+                  <pic:blipFill>
+                    <a:blip r:embed="rId38"/>
+                    <a:stretch>
+                      <a:fillRect/>
+                    </a:stretch>
+                  </pic:blipFill>
+                  <pic:spPr>
+                    <a:xfrm>
+                      <a:off x="0" y="0"/>
+                      <a:ext cx="2796749" cy="1675993"/>
+                    </a:xfrm>
+                    <a:prstGeom prst="rect">
+                      <a:avLst/>
+                    </a:prstGeom>
+                  </pic:spPr>
+                </pic:pic>
+              </a:graphicData>
+            </a:graphic>
+          </wp:inline>
+        </w:drawing>
+      </w:r>
+    </w:p>
+    <w:p>
+      <w:pPr>
+        <w:pStyle w:val="Prrafodelista"/>
+        <w:numPr>
+          <w:ilvl w:val="1"/>
+          <w:numId w:val="1"/>
+        </w:numPr>
+        <w:jc w:val="both"/>
+      </w:pPr>
+      <w:r>
+        <w:t xml:space="preserve">Comentamos la línea del </w:t>
+      </w:r>
+      <w:proofErr w:type="spellStart"/>
+      <w:r>
+        <w:t>Dashboard</w:t>
+      </w:r>
+      <w:proofErr w:type="spellEnd"/>
+      <w:r>
+        <w:t xml:space="preserve"> y borramos los dos últi</w:t>
+      </w:r>
+      <w:r>
+        <w:t>mos links (</w:t>
+      </w:r>
+      <w:proofErr w:type="spellStart"/>
+      <w:r>
+        <w:t>Projects</w:t>
+      </w:r>
+      <w:proofErr w:type="spellEnd"/>
+      <w:r>
+        <w:t xml:space="preserve"> y Calendar). Luego encerramos el único link que queda, en un </w:t>
+      </w:r>
+      <w:proofErr w:type="spellStart"/>
+      <w:r>
+        <w:t>foreach</w:t>
+      </w:r>
+      <w:proofErr w:type="spellEnd"/>
+    </w:p>
+    <w:p>
+      <w:pPr>
+        <w:ind w:left="360"/>
+        <w:jc w:val="both"/>
+      </w:pPr>
+      <w:r>
+        <w:drawing>
+          <wp:inline distT="0" distB="0" distL="0" distR="0" wp14:anchorId="15A8AB8F" wp14:editId="2179B4A9">
+            <wp:extent cx="4368800" cy="914492"/>
+            <wp:effectExtent l="0" t="0" r="0" b="0"/>
+            <wp:docPr id="37" name="Imagen 37"/>
+            <wp:cNvGraphicFramePr>
+              <a:graphicFrameLocks xmlns:a="http://schemas.openxmlformats.org/drawingml/2006/main" noChangeAspect="1"/>
+            </wp:cNvGraphicFramePr>
+            <a:graphic xmlns:a="http://schemas.openxmlformats.org/drawingml/2006/main">
+              <a:graphicData uri="http://schemas.openxmlformats.org/drawingml/2006/picture">
+                <pic:pic xmlns:pic="http://schemas.openxmlformats.org/drawingml/2006/picture">
+                  <pic:nvPicPr>
+                    <pic:cNvPr id="1" name=""/>
+                    <pic:cNvPicPr/>
+                  </pic:nvPicPr>
+                  <pic:blipFill>
+                    <a:blip r:embed="rId39"/>
+                    <a:stretch>
+                      <a:fillRect/>
+                    </a:stretch>
+                  </pic:blipFill>
+                  <pic:spPr>
+                    <a:xfrm>
+                      <a:off x="0" y="0"/>
+                      <a:ext cx="4397290" cy="920456"/>
+                    </a:xfrm>
+                    <a:prstGeom prst="rect">
+                      <a:avLst/>
+                    </a:prstGeom>
+                  </pic:spPr>
+                </pic:pic>
+              </a:graphicData>
+            </a:graphic>
+          </wp:inline>
+        </w:drawing>
+      </w:r>
+    </w:p>
+    <w:p>
+      <w:pPr>
+        <w:pStyle w:val="Prrafodelista"/>
+        <w:numPr>
+          <w:ilvl w:val="1"/>
+          <w:numId w:val="1"/>
+        </w:numPr>
+        <w:jc w:val="both"/>
+      </w:pPr>
+      <w:r>
+        <w:t xml:space="preserve">Este </w:t>
+      </w:r>
+      <w:proofErr w:type="spellStart"/>
+      <w:r>
+        <w:t>foreach</w:t>
+      </w:r>
+      <w:proofErr w:type="spellEnd"/>
+      <w:r>
+        <w:t xml:space="preserve"> recorrerá la colección $</w:t>
+      </w:r>
+      <w:proofErr w:type="spellStart"/>
+      <w:r>
+        <w:t>categorias</w:t>
+      </w:r>
+      <w:proofErr w:type="spellEnd"/>
+      <w:r>
+        <w:t xml:space="preserve"> que adjuntamos en el compact en el componente. Luego, con un objeto llamado </w:t>
+      </w:r>
+      <w:r>
+        <w:t>$</w:t>
+      </w:r>
+      <w:proofErr w:type="spellStart"/>
+      <w:r>
+        <w:t>categori</w:t>
+      </w:r>
+      <w:r>
+        <w:t>a</w:t>
+      </w:r>
+      <w:proofErr w:type="spellEnd"/>
+      <w:r>
+        <w:t xml:space="preserve">, llamamos al nombre respectivo desde la tabla categorías </w:t>
+      </w:r>
+      <w:proofErr w:type="gramStart"/>
+      <w:r>
+        <w:t>de la BD</w:t>
+      </w:r>
+      <w:proofErr w:type="gramEnd"/>
+      <w:r>
+        <w:t>:</w:t>
+      </w:r>
+    </w:p>
+    <w:p>
+      <w:pPr>
+        <w:pStyle w:val="Prrafodelista"/>
+        <w:jc w:val="both"/>
+      </w:pPr>
+      <w:r>
+        <w:drawing>
+          <wp:inline distT="0" distB="0" distL="0" distR="0" wp14:anchorId="58010070" wp14:editId="0BF0A9F1">
+            <wp:extent cx="3708400" cy="833723"/>
+            <wp:effectExtent l="0" t="0" r="6350" b="5080"/>
+            <wp:docPr id="38" name="Imagen 38"/>
+            <wp:cNvGraphicFramePr>
+              <a:graphicFrameLocks xmlns:a="http://schemas.openxmlformats.org/drawingml/2006/main" noChangeAspect="1"/>
+            </wp:cNvGraphicFramePr>
+            <a:graphic xmlns:a="http://schemas.openxmlformats.org/drawingml/2006/main">
+              <a:graphicData uri="http://schemas.openxmlformats.org/drawingml/2006/picture">
+                <pic:pic xmlns:pic="http://schemas.openxmlformats.org/drawingml/2006/picture">
+                  <pic:nvPicPr>
+                    <pic:cNvPr id="1" name=""/>
+                    <pic:cNvPicPr/>
+                  </pic:nvPicPr>
+                  <pic:blipFill>
+                    <a:blip r:embed="rId40"/>
+                    <a:stretch>
+                      <a:fillRect/>
+                    </a:stretch>
+                  </pic:blipFill>
+                  <pic:spPr>
+                    <a:xfrm>
+                      <a:off x="0" y="0"/>
+                      <a:ext cx="3773223" cy="848297"/>
+                    </a:xfrm>
+                    <a:prstGeom prst="rect">
+                      <a:avLst/>
+                    </a:prstGeom>
+                  </pic:spPr>
+                </pic:pic>
+              </a:graphicData>
+            </a:graphic>
+          </wp:inline>
+        </w:drawing>
+      </w:r>
+    </w:p>
+    <w:p>
+      <w:pPr>
+        <w:pStyle w:val="Prrafodelista"/>
+        <w:jc w:val="both"/>
+      </w:pPr>
+      <w:r>
+        <w:drawing>
+          <wp:inline distT="0" distB="0" distL="0" distR="0" wp14:anchorId="4A48B0C3" wp14:editId="785BD68F">
+            <wp:extent cx="2520950" cy="546547"/>
+            <wp:effectExtent l="0" t="0" r="0" b="6350"/>
+            <wp:docPr id="39" name="Imagen 39"/>
+            <wp:cNvGraphicFramePr>
+              <a:graphicFrameLocks xmlns:a="http://schemas.openxmlformats.org/drawingml/2006/main" noChangeAspect="1"/>
+            </wp:cNvGraphicFramePr>
+            <a:graphic xmlns:a="http://schemas.openxmlformats.org/drawingml/2006/main">
+              <a:graphicData uri="http://schemas.openxmlformats.org/drawingml/2006/picture">
+                <pic:pic xmlns:pic="http://schemas.openxmlformats.org/drawingml/2006/picture">
+                  <pic:nvPicPr>
+                    <pic:cNvPr id="1" name=""/>
+                    <pic:cNvPicPr/>
+                  </pic:nvPicPr>
+                  <pic:blipFill>
+                    <a:blip r:embed="rId41"/>
+                    <a:stretch>
+                      <a:fillRect/>
+                    </a:stretch>
+                  </pic:blipFill>
+                  <pic:spPr>
+                    <a:xfrm>
+                      <a:off x="0" y="0"/>
+                      <a:ext cx="2551842" cy="553244"/>
+                    </a:xfrm>
+                    <a:prstGeom prst="rect">
+                      <a:avLst/>
+                    </a:prstGeom>
+                  </pic:spPr>
+                </pic:pic>
+              </a:graphicData>
+            </a:graphic>
+          </wp:inline>
+        </w:drawing>
+      </w:r>
+    </w:p>
+    <w:p>
+      <w:pPr>
+        <w:jc w:val="both"/>
+      </w:pPr>
+    </w:p>
+    <w:p>
+      <w:pPr>
+        <w:pStyle w:val="Prrafodelista"/>
+        <w:numPr>
+          <w:ilvl w:val="1"/>
+          <w:numId w:val="1"/>
+        </w:numPr>
+        <w:jc w:val="both"/>
+      </w:pPr>
+      <w:r>
+        <w:lastRenderedPageBreak/>
+        <w:t>Esto se reflejará en la vista del menú:</w:t>
+      </w:r>
+    </w:p>
+    <w:p>
+      <w:pPr>
+        <w:pStyle w:val="Prrafodelista"/>
+        <w:jc w:val="both"/>
+      </w:pPr>
+      <w:r>
+        <w:drawing>
+          <wp:inline distT="0" distB="0" distL="0" distR="0" wp14:anchorId="6D8CD5B1" wp14:editId="6B65174E">
+            <wp:extent cx="2882900" cy="1107749"/>
+            <wp:effectExtent l="0" t="0" r="0" b="0"/>
+            <wp:docPr id="40" name="Imagen 40"/>
+            <wp:cNvGraphicFramePr>
+              <a:graphicFrameLocks xmlns:a="http://schemas.openxmlformats.org/drawingml/2006/main" noChangeAspect="1"/>
+            </wp:cNvGraphicFramePr>
+            <a:graphic xmlns:a="http://schemas.openxmlformats.org/drawingml/2006/main">
+              <a:graphicData uri="http://schemas.openxmlformats.org/drawingml/2006/picture">
+                <pic:pic xmlns:pic="http://schemas.openxmlformats.org/drawingml/2006/picture">
+                  <pic:nvPicPr>
+                    <pic:cNvPr id="1" name=""/>
+                    <pic:cNvPicPr/>
+                  </pic:nvPicPr>
+                  <pic:blipFill>
+                    <a:blip r:embed="rId42"/>
+                    <a:stretch>
+                      <a:fillRect/>
+                    </a:stretch>
+                  </pic:blipFill>
+                  <pic:spPr>
+                    <a:xfrm>
+                      <a:off x="0" y="0"/>
+                      <a:ext cx="2903788" cy="1115775"/>
+                    </a:xfrm>
+                    <a:prstGeom prst="rect">
+                      <a:avLst/>
+                    </a:prstGeom>
+                  </pic:spPr>
+                </pic:pic>
+              </a:graphicData>
+            </a:graphic>
+          </wp:inline>
+        </w:drawing>
+      </w:r>
+    </w:p>
+    <w:p>
+      <w:pPr>
+        <w:jc w:val="both"/>
+      </w:pPr>
+    </w:p>
+    <w:p>
+      <w:pPr>
+        <w:pStyle w:val="Prrafodelista"/>
+        <w:numPr>
+          <w:ilvl w:val="1"/>
+          <w:numId w:val="1"/>
+        </w:numPr>
+        <w:jc w:val="both"/>
+      </w:pPr>
+      <w:r>
+        <w:t>Hacemos algo similar para el menú móvil:</w:t>
+      </w:r>
+    </w:p>
+    <w:p>
+      <w:pPr>
+        <w:pStyle w:val="Prrafodelista"/>
+        <w:jc w:val="both"/>
+      </w:pPr>
+      <w:r>
+        <w:drawing>
+          <wp:inline distT="0" distB="0" distL="0" distR="0" wp14:anchorId="2FA7379C" wp14:editId="3EB6952B">
+            <wp:extent cx="3165204" cy="1771650"/>
+            <wp:effectExtent l="0" t="0" r="0" b="0"/>
+            <wp:docPr id="41" name="Imagen 41"/>
+            <wp:cNvGraphicFramePr>
+              <a:graphicFrameLocks xmlns:a="http://schemas.openxmlformats.org/drawingml/2006/main" noChangeAspect="1"/>
+            </wp:cNvGraphicFramePr>
+            <a:graphic xmlns:a="http://schemas.openxmlformats.org/drawingml/2006/main">
+              <a:graphicData uri="http://schemas.openxmlformats.org/drawingml/2006/picture">
+                <pic:pic xmlns:pic="http://schemas.openxmlformats.org/drawingml/2006/picture">
+                  <pic:nvPicPr>
+                    <pic:cNvPr id="1" name=""/>
+                    <pic:cNvPicPr/>
+                  </pic:nvPicPr>
+                  <pic:blipFill>
+                    <a:blip r:embed="rId43"/>
+                    <a:stretch>
+                      <a:fillRect/>
+                    </a:stretch>
+                  </pic:blipFill>
+                  <pic:spPr>
+                    <a:xfrm>
+                      <a:off x="0" y="0"/>
+                      <a:ext cx="3170954" cy="1774868"/>
+                    </a:xfrm>
+                    <a:prstGeom prst="rect">
+                      <a:avLst/>
+                    </a:prstGeom>
+                  </pic:spPr>
+                </pic:pic>
+              </a:graphicData>
+            </a:graphic>
+          </wp:inline>
+        </w:drawing>
+      </w:r>
+    </w:p>
+    <w:p>
+      <w:pPr>
+        <w:pStyle w:val="Prrafodelista"/>
+        <w:jc w:val="both"/>
+      </w:pPr>
+      <w:r>
+        <w:drawing>
+          <wp:inline distT="0" distB="0" distL="0" distR="0" wp14:anchorId="541ED023" wp14:editId="3D23BECF">
+            <wp:extent cx="2520950" cy="546547"/>
+            <wp:effectExtent l="0" t="0" r="0" b="6350"/>
+            <wp:docPr id="42" name="Imagen 42"/>
+            <wp:cNvGraphicFramePr>
+              <a:graphicFrameLocks xmlns:a="http://schemas.openxmlformats.org/drawingml/2006/main" noChangeAspect="1"/>
+            </wp:cNvGraphicFramePr>
+            <a:graphic xmlns:a="http://schemas.openxmlformats.org/drawingml/2006/main">
+              <a:graphicData uri="http://schemas.openxmlformats.org/drawingml/2006/picture">
+                <pic:pic xmlns:pic="http://schemas.openxmlformats.org/drawingml/2006/picture">
+                  <pic:nvPicPr>
+                    <pic:cNvPr id="1" name=""/>
+                    <pic:cNvPicPr/>
+                  </pic:nvPicPr>
+                  <pic:blipFill>
+                    <a:blip r:embed="rId41"/>
+                    <a:stretch>
+                      <a:fillRect/>
+                    </a:stretch>
+                  </pic:blipFill>
+                  <pic:spPr>
+                    <a:xfrm>
+                      <a:off x="0" y="0"/>
+                      <a:ext cx="2551842" cy="553244"/>
+                    </a:xfrm>
+                    <a:prstGeom prst="rect">
+                      <a:avLst/>
+                    </a:prstGeom>
+                  </pic:spPr>
+                </pic:pic>
+              </a:graphicData>
+            </a:graphic>
+          </wp:inline>
+        </w:drawing>
+      </w:r>
+    </w:p>
+    <w:p>
+      <w:pPr>
+        <w:pStyle w:val="Prrafodelista"/>
+        <w:jc w:val="both"/>
+      </w:pPr>
+    </w:p>
+    <w:p>
+      <w:pPr>
+        <w:pStyle w:val="Prrafodelista"/>
+        <w:jc w:val="both"/>
+      </w:pPr>
       <w:bookmarkStart w:id="0" w:name="_GoBack"/>
       <w:bookmarkEnd w:id="0"/>
+    </w:p>
+    <w:p>
+      <w:pPr>
+        <w:ind w:left="360"/>
+        <w:jc w:val="both"/>
+      </w:pPr>
+    </w:p>
+    <w:p>
+      <w:pPr>
+        <w:ind w:left="360"/>
+        <w:jc w:val="both"/>
+      </w:pPr>
+    </w:p>
+    <w:p>
+      <w:pPr>
+        <w:ind w:left="360"/>
+        <w:jc w:val="both"/>
+      </w:pPr>
+    </w:p>
+    <w:p>
+      <w:pPr>
+        <w:ind w:left="360"/>
+        <w:jc w:val="both"/>
+      </w:pPr>
+    </w:p>
+    <w:p>
+      <w:pPr>
+        <w:ind w:left="360"/>
+        <w:jc w:val="both"/>
+      </w:pPr>
     </w:p>
     <w:p>
       <w:pPr>

</xml_diff>

<commit_message>
Iniciando con vista index para listar los posts
</commit_message>
<xml_diff>
--- a/pasos-parte 4.docx
+++ b/pasos-parte 4.docx
@@ -1,6 +1,6 @@
 
 <file path=word/document.xml><?xml version="1.0" encoding="utf-8"?>
-<w:document xmlns:wpc="http://schemas.microsoft.com/office/word/2010/wordprocessingCanvas" xmlns:cx="http://schemas.microsoft.com/office/drawing/2014/chartex" xmlns:mc="http://schemas.openxmlformats.org/markup-compatibility/2006" xmlns:o="urn:schemas-microsoft-com:office:office" xmlns:r="http://schemas.openxmlformats.org/officeDocument/2006/relationships" xmlns:m="http://schemas.openxmlformats.org/officeDocument/2006/math" xmlns:v="urn:schemas-microsoft-com:vml" xmlns:wp14="http://schemas.microsoft.com/office/word/2010/wordprocessingDrawing" xmlns:wp="http://schemas.openxmlformats.org/drawingml/2006/wordprocessingDrawing" xmlns:w10="urn:schemas-microsoft-com:office:word" xmlns:w="http://schemas.openxmlformats.org/wordprocessingml/2006/main" xmlns:w14="http://schemas.microsoft.com/office/word/2010/wordml" xmlns:w15="http://schemas.microsoft.com/office/word/2012/wordml" xmlns:w16se="http://schemas.microsoft.com/office/word/2015/wordml/symex" xmlns:wpg="http://schemas.microsoft.com/office/word/2010/wordprocessingGroup" xmlns:wpi="http://schemas.microsoft.com/office/word/2010/wordprocessingInk" xmlns:wne="http://schemas.microsoft.com/office/word/2006/wordml" xmlns:wps="http://schemas.microsoft.com/office/word/2010/wordprocessingShape" mc:Ignorable="w14 w15 w16se wp14">
+<w:document xmlns:wpc="http://schemas.microsoft.com/office/word/2010/wordprocessingCanvas" xmlns:cx="http://schemas.microsoft.com/office/drawing/2014/chartex" xmlns:cx1="http://schemas.microsoft.com/office/drawing/2015/9/8/chartex" xmlns:cx2="http://schemas.microsoft.com/office/drawing/2015/10/21/chartex" xmlns:cx3="http://schemas.microsoft.com/office/drawing/2016/5/9/chartex" xmlns:cx4="http://schemas.microsoft.com/office/drawing/2016/5/10/chartex" xmlns:cx5="http://schemas.microsoft.com/office/drawing/2016/5/11/chartex" xmlns:cx6="http://schemas.microsoft.com/office/drawing/2016/5/12/chartex" xmlns:cx7="http://schemas.microsoft.com/office/drawing/2016/5/13/chartex" xmlns:cx8="http://schemas.microsoft.com/office/drawing/2016/5/14/chartex" xmlns:mc="http://schemas.openxmlformats.org/markup-compatibility/2006" xmlns:aink="http://schemas.microsoft.com/office/drawing/2016/ink" xmlns:am3d="http://schemas.microsoft.com/office/drawing/2017/model3d" xmlns:o="urn:schemas-microsoft-com:office:office" xmlns:r="http://schemas.openxmlformats.org/officeDocument/2006/relationships" xmlns:m="http://schemas.openxmlformats.org/officeDocument/2006/math" xmlns:v="urn:schemas-microsoft-com:vml" xmlns:wp14="http://schemas.microsoft.com/office/word/2010/wordprocessingDrawing" xmlns:wp="http://schemas.openxmlformats.org/drawingml/2006/wordprocessingDrawing" xmlns:w10="urn:schemas-microsoft-com:office:word" xmlns:w="http://schemas.openxmlformats.org/wordprocessingml/2006/main" xmlns:w14="http://schemas.microsoft.com/office/word/2010/wordml" xmlns:w15="http://schemas.microsoft.com/office/word/2012/wordml" xmlns:w16cex="http://schemas.microsoft.com/office/word/2018/wordml/cex" xmlns:w16cid="http://schemas.microsoft.com/office/word/2016/wordml/cid" xmlns:w16="http://schemas.microsoft.com/office/word/2018/wordml" xmlns:w16sdtdh="http://schemas.microsoft.com/office/word/2020/wordml/sdtdatahash" xmlns:w16se="http://schemas.microsoft.com/office/word/2015/wordml/symex" xmlns:wpg="http://schemas.microsoft.com/office/word/2010/wordprocessingGroup" xmlns:wpi="http://schemas.microsoft.com/office/word/2010/wordprocessingInk" xmlns:wne="http://schemas.microsoft.com/office/word/2006/wordml" xmlns:wps="http://schemas.microsoft.com/office/word/2010/wordprocessingShape" mc:Ignorable="w14 w15 w16se w16cid w16 w16cex w16sdtdh wp14">
   <w:body>
     <w:p>
       <w:pPr>
@@ -13,16 +13,8 @@
         <w:rPr>
           <w:b/>
         </w:rPr>
-        <w:t xml:space="preserve">Tutorial Paso a Paso parte 4 – Blog en </w:t>
-      </w:r>
-      <w:proofErr w:type="spellStart"/>
-      <w:r>
-        <w:rPr>
-          <w:b/>
-        </w:rPr>
-        <w:t>Laravel</w:t>
-      </w:r>
-      <w:proofErr w:type="spellEnd"/>
+        <w:t>Tutorial Paso a Paso parte 4 – Blog en Laravel</w:t>
+      </w:r>
     </w:p>
     <w:p>
       <w:pPr>
@@ -102,13 +94,8 @@
         </w:numPr>
       </w:pPr>
       <w:r>
-        <w:t xml:space="preserve">Se comenta todo el código de </w:t>
-      </w:r>
-      <w:proofErr w:type="spellStart"/>
-      <w:r>
-        <w:t>welcome.blade.php</w:t>
-      </w:r>
-      <w:proofErr w:type="spellEnd"/>
+        <w:t>Se comenta todo el código de welcome.blade.php</w:t>
+      </w:r>
     </w:p>
     <w:p>
       <w:pPr>
@@ -119,26 +106,10 @@
         </w:numPr>
       </w:pPr>
       <w:r>
-        <w:t xml:space="preserve">Luego a partir de componentes de </w:t>
-      </w:r>
-      <w:proofErr w:type="spellStart"/>
-      <w:r>
-        <w:t>blade</w:t>
-      </w:r>
-      <w:proofErr w:type="spellEnd"/>
-      <w:r>
-        <w:t xml:space="preserve"> extenderíamo</w:t>
-      </w:r>
-      <w:r>
-        <w:t xml:space="preserve">s la plantilla requerida. Primero vamos a la siguiente ruta y ubicamos </w:t>
-      </w:r>
-      <w:proofErr w:type="spellStart"/>
-      <w:r>
-        <w:t>AppLayout</w:t>
-      </w:r>
-      <w:proofErr w:type="spellEnd"/>
-      <w:r>
-        <w:t>:</w:t>
+        <w:t>Luego a partir de componentes de blade extenderíamo</w:t>
+      </w:r>
+      <w:r>
+        <w:t>s la plantilla requerida. Primero vamos a la siguiente ruta y ubicamos AppLayout:</w:t>
       </w:r>
     </w:p>
     <w:p>
@@ -151,7 +122,7 @@
           <w:lang w:eastAsia="es-CO"/>
         </w:rPr>
         <w:drawing>
-          <wp:inline distT="0" distB="0" distL="0" distR="0" wp14:anchorId="3A43FF94" wp14:editId="57C72528">
+          <wp:inline distT="0" distB="0" distL="0" distR="0" wp14:anchorId="065D2643" wp14:editId="3E918094">
             <wp:extent cx="2155331" cy="1983180"/>
             <wp:effectExtent l="0" t="0" r="0" b="0"/>
             <wp:docPr id="1" name="Imagen 1"/>
@@ -205,7 +176,7 @@
           <w:lang w:eastAsia="es-CO"/>
         </w:rPr>
         <w:drawing>
-          <wp:inline distT="0" distB="0" distL="0" distR="0" wp14:anchorId="0E569845" wp14:editId="13E9277D">
+          <wp:inline distT="0" distB="0" distL="0" distR="0" wp14:anchorId="6EFE75FE" wp14:editId="33019560">
             <wp:extent cx="2101932" cy="800938"/>
             <wp:effectExtent l="0" t="0" r="0" b="0"/>
             <wp:docPr id="3" name="Imagen 3"/>
@@ -246,23 +217,7 @@
         <w:ind w:left="360"/>
       </w:pPr>
       <w:r>
-        <w:t xml:space="preserve">A su vez, en </w:t>
-      </w:r>
-      <w:proofErr w:type="gramStart"/>
-      <w:r>
-        <w:t>este app</w:t>
-      </w:r>
-      <w:proofErr w:type="gramEnd"/>
-      <w:r>
-        <w:t xml:space="preserve"> que está en </w:t>
-      </w:r>
-      <w:proofErr w:type="spellStart"/>
-      <w:r>
-        <w:t>layouts</w:t>
-      </w:r>
-      <w:proofErr w:type="spellEnd"/>
-      <w:r>
-        <w:t>, encontramos lo siguiente:</w:t>
+        <w:t>A su vez, en este app que está en layouts, encontramos lo siguiente:</w:t>
       </w:r>
     </w:p>
     <w:p>
@@ -275,7 +230,7 @@
           <w:lang w:eastAsia="es-CO"/>
         </w:rPr>
         <w:drawing>
-          <wp:inline distT="0" distB="0" distL="0" distR="0" wp14:anchorId="76B21DC5" wp14:editId="3B71C39B">
+          <wp:inline distT="0" distB="0" distL="0" distR="0" wp14:anchorId="5ECC4057" wp14:editId="5CCD39D9">
             <wp:extent cx="2880534" cy="2398815"/>
             <wp:effectExtent l="0" t="0" r="0" b="1905"/>
             <wp:docPr id="4" name="Imagen 4"/>
@@ -316,31 +271,7 @@
         <w:ind w:left="360"/>
       </w:pPr>
       <w:r>
-        <w:t xml:space="preserve">Allí habíamos llamado el </w:t>
-      </w:r>
-      <w:proofErr w:type="spellStart"/>
-      <w:r>
-        <w:t>navbar</w:t>
-      </w:r>
-      <w:proofErr w:type="spellEnd"/>
-      <w:r>
-        <w:t xml:space="preserve"> llamado </w:t>
-      </w:r>
-      <w:proofErr w:type="spellStart"/>
-      <w:r>
-        <w:t>navigation</w:t>
-      </w:r>
-      <w:proofErr w:type="spellEnd"/>
-      <w:r>
-        <w:t xml:space="preserve"> y además vemos que en el </w:t>
-      </w:r>
-      <w:proofErr w:type="spellStart"/>
-      <w:r>
-        <w:t>main</w:t>
-      </w:r>
-      <w:proofErr w:type="spellEnd"/>
-      <w:r>
-        <w:t xml:space="preserve"> existe un slot. </w:t>
+        <w:t xml:space="preserve">Allí habíamos llamado el navbar llamado navigation y además vemos que en el main existe un slot. </w:t>
       </w:r>
     </w:p>
     <w:p>
@@ -353,23 +284,7 @@
       </w:pPr>
       <w:r>
         <w:lastRenderedPageBreak/>
-        <w:t xml:space="preserve">Se hace el llamado a ese componente en minúscula y separado por un </w:t>
-      </w:r>
-      <w:proofErr w:type="spellStart"/>
-      <w:r>
-        <w:t>guión</w:t>
-      </w:r>
-      <w:proofErr w:type="spellEnd"/>
-      <w:r>
-        <w:t xml:space="preserve">, dentro de </w:t>
-      </w:r>
-      <w:proofErr w:type="spellStart"/>
-      <w:r>
-        <w:t>welcome.blade.php</w:t>
-      </w:r>
-      <w:proofErr w:type="spellEnd"/>
-      <w:r>
-        <w:t>:</w:t>
+        <w:t>Se hace el llamado a ese componente en minúscula y separado por un guión, dentro de welcome.blade.php:</w:t>
       </w:r>
     </w:p>
     <w:p>
@@ -382,7 +297,7 @@
           <w:lang w:eastAsia="es-CO"/>
         </w:rPr>
         <w:drawing>
-          <wp:inline distT="0" distB="0" distL="0" distR="0" wp14:anchorId="460B1FB9" wp14:editId="56B79F73">
+          <wp:inline distT="0" distB="0" distL="0" distR="0" wp14:anchorId="4831176B" wp14:editId="1E5C38B1">
             <wp:extent cx="2381002" cy="986944"/>
             <wp:effectExtent l="0" t="0" r="635" b="3810"/>
             <wp:docPr id="2" name="Imagen 2"/>
@@ -426,23 +341,7 @@
         <w:t>Lo que escribamos en medio de estos componentes, se ve</w:t>
       </w:r>
       <w:r>
-        <w:t xml:space="preserve">rá reflejado en el slot </w:t>
-      </w:r>
-      <w:proofErr w:type="gramStart"/>
-      <w:r>
-        <w:t>del app</w:t>
-      </w:r>
-      <w:proofErr w:type="gramEnd"/>
-      <w:r>
-        <w:t xml:space="preserve"> y, por tanto, en la página inicial de nuestro proyecto (ruta raíz o vista </w:t>
-      </w:r>
-      <w:proofErr w:type="spellStart"/>
-      <w:r>
-        <w:t>welcome</w:t>
-      </w:r>
-      <w:proofErr w:type="spellEnd"/>
-      <w:r>
-        <w:t>).</w:t>
+        <w:t>rá reflejado en el slot del app y, por tanto, en la página inicial de nuestro proyecto (ruta raíz o vista welcome).</w:t>
       </w:r>
     </w:p>
     <w:p>
@@ -454,31 +353,7 @@
         </w:numPr>
       </w:pPr>
       <w:r>
-        <w:t xml:space="preserve">Vamos al archivo </w:t>
-      </w:r>
-      <w:proofErr w:type="spellStart"/>
-      <w:r>
-        <w:t>navigation</w:t>
-      </w:r>
-      <w:proofErr w:type="spellEnd"/>
-      <w:r>
-        <w:t xml:space="preserve"> que tenemos en </w:t>
-      </w:r>
-      <w:proofErr w:type="spellStart"/>
-      <w:r>
-        <w:t>views</w:t>
-      </w:r>
-      <w:proofErr w:type="spellEnd"/>
-      <w:r>
-        <w:t xml:space="preserve">, en </w:t>
-      </w:r>
-      <w:proofErr w:type="spellStart"/>
-      <w:r>
-        <w:t>resources</w:t>
-      </w:r>
-      <w:proofErr w:type="spellEnd"/>
-      <w:r>
-        <w:t xml:space="preserve"> y ubicamos el código del logotipo.</w:t>
+        <w:t>Vamos al archivo navigation que tenemos en views, en resources y ubicamos el código del logotipo.</w:t>
       </w:r>
     </w:p>
     <w:p>
@@ -491,7 +366,7 @@
           <w:lang w:eastAsia="es-CO"/>
         </w:rPr>
         <w:drawing>
-          <wp:inline distT="0" distB="0" distL="0" distR="0" wp14:anchorId="68E12AED" wp14:editId="1624F626">
+          <wp:inline distT="0" distB="0" distL="0" distR="0" wp14:anchorId="52F7A974" wp14:editId="022CA81A">
             <wp:extent cx="4429496" cy="997865"/>
             <wp:effectExtent l="0" t="0" r="0" b="0"/>
             <wp:docPr id="5" name="Imagen 5"/>
@@ -545,7 +420,7 @@
           <w:lang w:eastAsia="es-CO"/>
         </w:rPr>
         <w:drawing>
-          <wp:inline distT="0" distB="0" distL="0" distR="0" wp14:anchorId="0BF8E551" wp14:editId="26842E6F">
+          <wp:inline distT="0" distB="0" distL="0" distR="0" wp14:anchorId="0639A293" wp14:editId="6C1E8C90">
             <wp:extent cx="3301340" cy="813374"/>
             <wp:effectExtent l="0" t="0" r="0" b="6350"/>
             <wp:docPr id="6" name="Imagen 6"/>
@@ -590,15 +465,7 @@
         </w:numPr>
       </w:pPr>
       <w:r>
-        <w:t xml:space="preserve">Luego hacemos que dicho link apunte a la ruta principal, agregando un </w:t>
-      </w:r>
-      <w:proofErr w:type="spellStart"/>
-      <w:r>
-        <w:t>href</w:t>
-      </w:r>
-      <w:proofErr w:type="spellEnd"/>
-      <w:r>
-        <w:t xml:space="preserve"> (como se nota en la captura anterior).</w:t>
+        <w:t>Luego hacemos que dicho link apunte a la ruta principal, agregando un href (como se nota en la captura anterior).</w:t>
       </w:r>
     </w:p>
     <w:p>
@@ -623,23 +490,7 @@
           <w:b/>
           <w:color w:val="FF0000"/>
         </w:rPr>
-        <w:t xml:space="preserve">Hacer que el menú con la foto de perfil solo se vea si el usuario está </w:t>
-      </w:r>
-      <w:proofErr w:type="spellStart"/>
-      <w:r>
-        <w:rPr>
-          <w:b/>
-          <w:color w:val="FF0000"/>
-        </w:rPr>
-        <w:t>logueado</w:t>
-      </w:r>
-      <w:proofErr w:type="spellEnd"/>
-      <w:r>
-        <w:rPr>
-          <w:b/>
-          <w:color w:val="FF0000"/>
-        </w:rPr>
-        <w:t>.</w:t>
+        <w:t>Hacer que el menú con la foto de perfil solo se vea si el usuario está logueado.</w:t>
       </w:r>
     </w:p>
     <w:p>
@@ -651,15 +502,7 @@
         </w:numPr>
       </w:pPr>
       <w:r>
-        <w:t xml:space="preserve"> La siguiente parte del menú solo debería aparecer si el usuario está </w:t>
-      </w:r>
-      <w:proofErr w:type="spellStart"/>
-      <w:r>
-        <w:t>logueado</w:t>
-      </w:r>
-      <w:proofErr w:type="spellEnd"/>
-      <w:r>
-        <w:t>. En caso contrario, debe aparecer registrarse o iniciar sesión.</w:t>
+        <w:t xml:space="preserve"> La siguiente parte del menú solo debería aparecer si el usuario está logueado. En caso contrario, debe aparecer registrarse o iniciar sesión.</w:t>
       </w:r>
     </w:p>
     <w:p>
@@ -672,7 +515,7 @@
           <w:lang w:eastAsia="es-CO"/>
         </w:rPr>
         <w:drawing>
-          <wp:inline distT="0" distB="0" distL="0" distR="0" wp14:anchorId="1D73C79C" wp14:editId="44AF97C2">
+          <wp:inline distT="0" distB="0" distL="0" distR="0" wp14:anchorId="6B0352C2" wp14:editId="798AC11A">
             <wp:extent cx="1857634" cy="647790"/>
             <wp:effectExtent l="0" t="0" r="9525" b="0"/>
             <wp:docPr id="7" name="Imagen 7"/>
@@ -717,15 +560,7 @@
         </w:numPr>
       </w:pPr>
       <w:r>
-        <w:t xml:space="preserve">La parte del código que muestra las opciones del </w:t>
-      </w:r>
-      <w:proofErr w:type="spellStart"/>
-      <w:r>
-        <w:t>dropdown</w:t>
-      </w:r>
-      <w:proofErr w:type="spellEnd"/>
-      <w:r>
-        <w:t xml:space="preserve"> empieza así:</w:t>
+        <w:t>La parte del código que muestra las opciones del dropdown empieza así:</w:t>
       </w:r>
     </w:p>
     <w:p>
@@ -739,7 +574,7 @@
         </w:rPr>
         <w:lastRenderedPageBreak/>
         <w:drawing>
-          <wp:inline distT="0" distB="0" distL="0" distR="0" wp14:anchorId="065A91CE" wp14:editId="39134AEE">
+          <wp:inline distT="0" distB="0" distL="0" distR="0" wp14:anchorId="5B1F008C" wp14:editId="4F64EFAC">
             <wp:extent cx="4123695" cy="1407226"/>
             <wp:effectExtent l="0" t="0" r="0" b="2540"/>
             <wp:docPr id="8" name="Imagen 8"/>
@@ -780,31 +615,10 @@
         <w:ind w:left="360"/>
       </w:pPr>
       <w:r>
-        <w:t xml:space="preserve">Es necesario encerrar esa sección de código en una directiva de </w:t>
-      </w:r>
-      <w:proofErr w:type="spellStart"/>
-      <w:r>
-        <w:t>blade</w:t>
-      </w:r>
-      <w:proofErr w:type="spellEnd"/>
-      <w:r>
-        <w:t xml:space="preserve"> llamada @</w:t>
-      </w:r>
-      <w:proofErr w:type="spellStart"/>
-      <w:r>
-        <w:t>auth</w:t>
-      </w:r>
-      <w:proofErr w:type="spellEnd"/>
-      <w:r>
-        <w:t xml:space="preserve">, que indica que el usuario está </w:t>
-      </w:r>
-      <w:proofErr w:type="spellStart"/>
-      <w:r>
-        <w:t>logueado</w:t>
-      </w:r>
-      <w:proofErr w:type="spellEnd"/>
-      <w:r>
-        <w:t>.</w:t>
+        <w:t>Es necesario encerrar esa sección de código en una directiva de blade llamada @auth</w:t>
+      </w:r>
+      <w:r>
+        <w:t>, que indica que el usuario está logueado.</w:t>
       </w:r>
     </w:p>
     <w:p>
@@ -825,7 +639,7 @@
           <w:lang w:eastAsia="es-CO"/>
         </w:rPr>
         <w:drawing>
-          <wp:inline distT="0" distB="0" distL="0" distR="0" wp14:anchorId="51372DBF" wp14:editId="384522CD">
+          <wp:inline distT="0" distB="0" distL="0" distR="0" wp14:anchorId="6E4B7A24" wp14:editId="60999D0E">
             <wp:extent cx="2688935" cy="1531917"/>
             <wp:effectExtent l="0" t="0" r="0" b="0"/>
             <wp:docPr id="9" name="Imagen 9"/>
@@ -871,7 +685,7 @@
           <w:lang w:eastAsia="es-CO"/>
         </w:rPr>
         <w:drawing>
-          <wp:inline distT="0" distB="0" distL="0" distR="0" wp14:anchorId="3C37613D" wp14:editId="351E89D5">
+          <wp:inline distT="0" distB="0" distL="0" distR="0" wp14:anchorId="002B042C" wp14:editId="0D4BB68C">
             <wp:extent cx="2660072" cy="1326018"/>
             <wp:effectExtent l="0" t="0" r="6985" b="7620"/>
             <wp:docPr id="10" name="Imagen 10"/>
@@ -921,39 +735,10 @@
         <w:jc w:val="both"/>
       </w:pPr>
       <w:r>
-        <w:t>Abrimos un @</w:t>
-      </w:r>
-      <w:proofErr w:type="spellStart"/>
-      <w:r>
-        <w:t>else</w:t>
-      </w:r>
-      <w:proofErr w:type="spellEnd"/>
-      <w:r>
-        <w:t xml:space="preserve"> para el caso de que el usuario no esté </w:t>
-      </w:r>
-      <w:proofErr w:type="spellStart"/>
-      <w:r>
-        <w:t>logueado</w:t>
-      </w:r>
-      <w:proofErr w:type="spellEnd"/>
-      <w:r>
-        <w:t>. Lo hacemos justo antes del @</w:t>
-      </w:r>
-      <w:proofErr w:type="spellStart"/>
-      <w:r>
-        <w:t>endauth</w:t>
-      </w:r>
-      <w:proofErr w:type="spellEnd"/>
-      <w:r>
-        <w:t xml:space="preserve">. Allí dentro creamos un div y copiamos y pegamos uno de los links que está en </w:t>
-      </w:r>
-      <w:proofErr w:type="spellStart"/>
-      <w:r>
-        <w:t>menu-lg</w:t>
-      </w:r>
-      <w:proofErr w:type="spellEnd"/>
-      <w:r>
-        <w:t>:</w:t>
+        <w:t>Abrimos un @else para el caso de que el usuario no esté logueado</w:t>
+      </w:r>
+      <w:r>
+        <w:t>. Lo hacemos justo antes del @endauth. Allí dentro creamos un div y copiamos y pegamos uno de los links que está en menu-lg:</w:t>
       </w:r>
     </w:p>
     <w:p>
@@ -968,7 +753,7 @@
         </w:rPr>
         <w:lastRenderedPageBreak/>
         <w:drawing>
-          <wp:inline distT="0" distB="0" distL="0" distR="0" wp14:anchorId="06C8797F" wp14:editId="4970CE74">
+          <wp:inline distT="0" distB="0" distL="0" distR="0" wp14:anchorId="2CA6D2EF" wp14:editId="16F6D3EA">
             <wp:extent cx="1893681" cy="2262250"/>
             <wp:effectExtent l="0" t="0" r="0" b="5080"/>
             <wp:docPr id="11" name="Imagen 11"/>
@@ -1015,7 +800,7 @@
           <w:lang w:eastAsia="es-CO"/>
         </w:rPr>
         <w:drawing>
-          <wp:inline distT="0" distB="0" distL="0" distR="0" wp14:anchorId="528A3CAD" wp14:editId="5C2F6C72">
+          <wp:inline distT="0" distB="0" distL="0" distR="0" wp14:anchorId="162C6BF9" wp14:editId="4136F4E1">
             <wp:extent cx="4239491" cy="1361837"/>
             <wp:effectExtent l="0" t="0" r="0" b="0"/>
             <wp:docPr id="12" name="Imagen 12"/>
@@ -1095,7 +880,7 @@
           <w:lang w:eastAsia="es-CO"/>
         </w:rPr>
         <w:drawing>
-          <wp:inline distT="0" distB="0" distL="0" distR="0" wp14:anchorId="6483CB88" wp14:editId="2E9BD6F1">
+          <wp:inline distT="0" distB="0" distL="0" distR="0" wp14:anchorId="745D2D85" wp14:editId="35A83E4E">
             <wp:extent cx="3901044" cy="1271657"/>
             <wp:effectExtent l="0" t="0" r="4445" b="5080"/>
             <wp:docPr id="14" name="Imagen 14"/>
@@ -1155,7 +940,7 @@
           <w:lang w:eastAsia="es-CO"/>
         </w:rPr>
         <w:drawing>
-          <wp:inline distT="0" distB="0" distL="0" distR="0" wp14:anchorId="0D1B630F" wp14:editId="35862C6C">
+          <wp:inline distT="0" distB="0" distL="0" distR="0" wp14:anchorId="126AFAE6" wp14:editId="2D2804C0">
             <wp:extent cx="2772888" cy="972943"/>
             <wp:effectExtent l="0" t="0" r="8890" b="0"/>
             <wp:docPr id="13" name="Imagen 13"/>
@@ -1197,7 +982,13 @@
         <w:jc w:val="both"/>
       </w:pPr>
       <w:r>
-        <w:t>***Por ahora estos links no se van a ver. Es necesario cerrar sesión.</w:t>
+        <w:t>***Por ahora estos links no se van a ver</w:t>
+      </w:r>
+      <w:r>
+        <w:t xml:space="preserve"> en el navegador</w:t>
+      </w:r>
+      <w:r>
+        <w:t>. Es necesario cerrar sesión.</w:t>
       </w:r>
     </w:p>
     <w:p>
@@ -1262,26 +1053,10 @@
         <w:jc w:val="both"/>
       </w:pPr>
       <w:r>
-        <w:t xml:space="preserve">No escribiremos el evento desde </w:t>
-      </w:r>
-      <w:proofErr w:type="gramStart"/>
-      <w:r>
-        <w:t>cero</w:t>
-      </w:r>
-      <w:proofErr w:type="gramEnd"/>
-      <w:r>
-        <w:t xml:space="preserve"> sino que utilizaremos el que viene en </w:t>
-      </w:r>
-      <w:r>
-        <w:t xml:space="preserve">el menú instalado con </w:t>
-      </w:r>
-      <w:proofErr w:type="spellStart"/>
-      <w:r>
-        <w:t>jetstream</w:t>
-      </w:r>
-      <w:proofErr w:type="spellEnd"/>
-      <w:r>
-        <w:t>, como se observa en las siguientes capturas:</w:t>
+        <w:t xml:space="preserve">No escribiremos el evento desde cero sino que utilizaremos el que viene en </w:t>
+      </w:r>
+      <w:r>
+        <w:t>el menú instalado con jetstream, como se observa en las siguientes capturas:</w:t>
       </w:r>
     </w:p>
     <w:p>
@@ -1295,7 +1070,7 @@
           <w:lang w:eastAsia="es-CO"/>
         </w:rPr>
         <w:drawing>
-          <wp:inline distT="0" distB="0" distL="0" distR="0" wp14:anchorId="7A06D309" wp14:editId="544C8F1F">
+          <wp:inline distT="0" distB="0" distL="0" distR="0" wp14:anchorId="734B0041" wp14:editId="1F55BAE5">
             <wp:extent cx="2125683" cy="1304651"/>
             <wp:effectExtent l="0" t="0" r="8255" b="0"/>
             <wp:docPr id="15" name="Imagen 15"/>
@@ -1342,7 +1117,7 @@
           <w:lang w:eastAsia="es-CO"/>
         </w:rPr>
         <w:drawing>
-          <wp:inline distT="0" distB="0" distL="0" distR="0" wp14:anchorId="26F00082" wp14:editId="54507D10">
+          <wp:inline distT="0" distB="0" distL="0" distR="0" wp14:anchorId="36EFB1A4" wp14:editId="247EC13D">
             <wp:extent cx="5612130" cy="1748790"/>
             <wp:effectExtent l="0" t="0" r="7620" b="3810"/>
             <wp:docPr id="16" name="Imagen 16"/>
@@ -1388,23 +1163,7 @@
         <w:jc w:val="both"/>
       </w:pPr>
       <w:r>
-        <w:t xml:space="preserve">Lo anterior, era solo para guiarnos. Ahora ubiquemos dónde está el link de Signo ut en el código del </w:t>
-      </w:r>
-      <w:proofErr w:type="spellStart"/>
-      <w:r>
-        <w:t>navigation</w:t>
-      </w:r>
-      <w:proofErr w:type="spellEnd"/>
-      <w:r>
-        <w:t xml:space="preserve"> y lo bajamos un poco con </w:t>
-      </w:r>
-      <w:proofErr w:type="spellStart"/>
-      <w:r>
-        <w:t>enter</w:t>
-      </w:r>
-      <w:proofErr w:type="spellEnd"/>
-      <w:r>
-        <w:t>:</w:t>
+        <w:t>Lo anterior, era solo para guiarnos. Ahora ubiquemos dónde está el link de Signo ut en el código del navigation y lo bajamos un poco con enter:</w:t>
       </w:r>
     </w:p>
     <w:p>
@@ -1418,7 +1177,7 @@
           <w:lang w:eastAsia="es-CO"/>
         </w:rPr>
         <w:drawing>
-          <wp:inline distT="0" distB="0" distL="0" distR="0" wp14:anchorId="489CC221" wp14:editId="10097D8E">
+          <wp:inline distT="0" distB="0" distL="0" distR="0" wp14:anchorId="2DC800C7" wp14:editId="6CD28DEF">
             <wp:extent cx="3811979" cy="777664"/>
             <wp:effectExtent l="0" t="0" r="0" b="3810"/>
             <wp:docPr id="17" name="Imagen 17"/>
@@ -1464,15 +1223,7 @@
         <w:jc w:val="both"/>
       </w:pPr>
       <w:r>
-        <w:t xml:space="preserve">Ahora, justo antes de esta última etiqueta a, pegamos el inicio del </w:t>
-      </w:r>
-      <w:proofErr w:type="spellStart"/>
-      <w:r>
-        <w:t>form</w:t>
-      </w:r>
-      <w:proofErr w:type="spellEnd"/>
-      <w:r>
-        <w:t xml:space="preserve"> el cual copiamos desde el archivo anterior (He cambiado los textos a español):</w:t>
+        <w:t>Ahora, justo antes de esta última etiqueta a, pegamos el inicio del form el cual copiamos desde el archivo anterior (He cambiado los textos a español):</w:t>
       </w:r>
     </w:p>
     <w:p>
@@ -1486,7 +1237,7 @@
           <w:lang w:eastAsia="es-CO"/>
         </w:rPr>
         <w:drawing>
-          <wp:inline distT="0" distB="0" distL="0" distR="0" wp14:anchorId="1B7F7613" wp14:editId="006E22F7">
+          <wp:inline distT="0" distB="0" distL="0" distR="0" wp14:anchorId="649BFA24" wp14:editId="4ED81BB5">
             <wp:extent cx="3332154" cy="1134094"/>
             <wp:effectExtent l="0" t="0" r="1905" b="9525"/>
             <wp:docPr id="18" name="Imagen 18"/>
@@ -1556,31 +1307,7 @@
         <w:jc w:val="both"/>
       </w:pPr>
       <w:r>
-        <w:t xml:space="preserve">La ruta del </w:t>
-      </w:r>
-      <w:proofErr w:type="spellStart"/>
-      <w:r>
-        <w:t>action</w:t>
-      </w:r>
-      <w:proofErr w:type="spellEnd"/>
-      <w:r>
-        <w:t xml:space="preserve"> del </w:t>
-      </w:r>
-      <w:proofErr w:type="spellStart"/>
-      <w:r>
-        <w:t>form</w:t>
-      </w:r>
-      <w:proofErr w:type="spellEnd"/>
-      <w:r>
-        <w:t xml:space="preserve"> lo colocamos también en el </w:t>
-      </w:r>
-      <w:proofErr w:type="spellStart"/>
-      <w:r>
-        <w:t>href</w:t>
-      </w:r>
-      <w:proofErr w:type="spellEnd"/>
-      <w:r>
-        <w:t>:</w:t>
+        <w:t>La ruta del action del form lo colocamos también en el href:</w:t>
       </w:r>
     </w:p>
     <w:p>
@@ -1594,7 +1321,7 @@
           <w:lang w:eastAsia="es-CO"/>
         </w:rPr>
         <w:drawing>
-          <wp:inline distT="0" distB="0" distL="0" distR="0" wp14:anchorId="4A5E4C72" wp14:editId="1DC100D6">
+          <wp:inline distT="0" distB="0" distL="0" distR="0" wp14:anchorId="53ABC66B" wp14:editId="7FE7E4A3">
             <wp:extent cx="3200400" cy="656491"/>
             <wp:effectExtent l="0" t="0" r="0" b="0"/>
             <wp:docPr id="19" name="Imagen 19"/>
@@ -1645,15 +1372,7 @@
         <w:jc w:val="both"/>
       </w:pPr>
       <w:r>
-        <w:t xml:space="preserve">El siguiente código del </w:t>
-      </w:r>
-      <w:proofErr w:type="spellStart"/>
-      <w:r>
-        <w:t>navigation-menu</w:t>
-      </w:r>
-      <w:proofErr w:type="spellEnd"/>
-      <w:r>
-        <w:t xml:space="preserve"> lo copiamos</w:t>
+        <w:t>El siguiente código del navigation-menu lo copiamos</w:t>
       </w:r>
     </w:p>
     <w:p>
@@ -1667,7 +1386,7 @@
           <w:lang w:eastAsia="es-CO"/>
         </w:rPr>
         <w:drawing>
-          <wp:inline distT="0" distB="0" distL="0" distR="0" wp14:anchorId="7921C843" wp14:editId="7F980B29">
+          <wp:inline distT="0" distB="0" distL="0" distR="0" wp14:anchorId="7E3B4563" wp14:editId="42E1D0B0">
             <wp:extent cx="3271652" cy="795148"/>
             <wp:effectExtent l="0" t="0" r="5080" b="5080"/>
             <wp:docPr id="21" name="Imagen 21"/>
@@ -1727,7 +1446,7 @@
           <w:lang w:eastAsia="es-CO"/>
         </w:rPr>
         <w:drawing>
-          <wp:inline distT="0" distB="0" distL="0" distR="0" wp14:anchorId="175FAAE8" wp14:editId="0AE06AD8">
+          <wp:inline distT="0" distB="0" distL="0" distR="0" wp14:anchorId="6C0FD52A" wp14:editId="3671954F">
             <wp:extent cx="4007922" cy="740092"/>
             <wp:effectExtent l="0" t="0" r="0" b="3175"/>
             <wp:docPr id="22" name="Imagen 22"/>
@@ -1814,7 +1533,7 @@
           <w:lang w:eastAsia="es-CO"/>
         </w:rPr>
         <w:drawing>
-          <wp:inline distT="0" distB="0" distL="0" distR="0" wp14:anchorId="6C95A6FB" wp14:editId="0C45394B">
+          <wp:inline distT="0" distB="0" distL="0" distR="0" wp14:anchorId="3E79C4A7" wp14:editId="607A030C">
             <wp:extent cx="3773630" cy="1330036"/>
             <wp:effectExtent l="0" t="0" r="0" b="3810"/>
             <wp:docPr id="23" name="Imagen 23"/>
@@ -1865,29 +1584,8 @@
         <w:jc w:val="both"/>
       </w:pPr>
       <w:r>
-        <w:t xml:space="preserve">Solo debemos añadir las rutas a </w:t>
-      </w:r>
-      <w:proofErr w:type="spellStart"/>
-      <w:r>
-        <w:t>login</w:t>
-      </w:r>
-      <w:proofErr w:type="spellEnd"/>
-      <w:r>
-        <w:t xml:space="preserve"> y </w:t>
-      </w:r>
-      <w:proofErr w:type="spellStart"/>
-      <w:r>
-        <w:t>register</w:t>
-      </w:r>
-      <w:proofErr w:type="spellEnd"/>
-      <w:r>
-        <w:t xml:space="preserve"> en los </w:t>
-      </w:r>
-      <w:proofErr w:type="spellStart"/>
-      <w:r>
-        <w:t>href</w:t>
-      </w:r>
-      <w:proofErr w:type="spellEnd"/>
+        <w:t>Solo debemos añadir las rutas a login y register en los href</w:t>
+      </w:r>
       <w:r>
         <w:t>, sin olvidar que es con comilla simple</w:t>
       </w:r>
@@ -1901,9 +1599,12 @@
         <w:jc w:val="both"/>
       </w:pPr>
       <w:r>
+        <w:rPr>
+          <w:noProof/>
+        </w:rPr>
         <w:lastRenderedPageBreak/>
         <w:drawing>
-          <wp:inline distT="0" distB="0" distL="0" distR="0" wp14:anchorId="46E8CB80" wp14:editId="756A272D">
+          <wp:inline distT="0" distB="0" distL="0" distR="0" wp14:anchorId="43D3CF08" wp14:editId="2FBA406C">
             <wp:extent cx="3441700" cy="1652794"/>
             <wp:effectExtent l="0" t="0" r="6350" b="5080"/>
             <wp:docPr id="24" name="Imagen 24"/>
@@ -1971,41 +1672,20 @@
         <w:jc w:val="both"/>
       </w:pPr>
       <w:r>
-        <w:t xml:space="preserve">Dicha imagen se está mostrando en la sección de </w:t>
-      </w:r>
-      <w:proofErr w:type="spellStart"/>
-      <w:r>
-        <w:t>profile</w:t>
-      </w:r>
-      <w:proofErr w:type="spellEnd"/>
-      <w:r>
-        <w:t xml:space="preserve"> </w:t>
-      </w:r>
-      <w:proofErr w:type="spellStart"/>
-      <w:r>
-        <w:t>dropdown</w:t>
-      </w:r>
-      <w:proofErr w:type="spellEnd"/>
-      <w:r>
-        <w:t xml:space="preserve">, etiqueta </w:t>
-      </w:r>
-      <w:proofErr w:type="spellStart"/>
-      <w:r>
-        <w:t>img</w:t>
-      </w:r>
-      <w:proofErr w:type="spellEnd"/>
-      <w:r>
-        <w:t>:</w:t>
-      </w:r>
-    </w:p>
-    <w:p>
-      <w:pPr>
-        <w:ind w:left="360"/>
-        <w:jc w:val="both"/>
-      </w:pPr>
-      <w:r>
-        <w:drawing>
-          <wp:inline distT="0" distB="0" distL="0" distR="0" wp14:anchorId="30726A34" wp14:editId="275B6B0B">
+        <w:t>Dicha imagen se está mostrando en la sección de profile dropdown, etiqueta img:</w:t>
+      </w:r>
+    </w:p>
+    <w:p>
+      <w:pPr>
+        <w:ind w:left="360"/>
+        <w:jc w:val="both"/>
+      </w:pPr>
+      <w:r>
+        <w:rPr>
+          <w:noProof/>
+        </w:rPr>
+        <w:drawing>
+          <wp:inline distT="0" distB="0" distL="0" distR="0" wp14:anchorId="174632E6" wp14:editId="7B1B55DA">
             <wp:extent cx="4737100" cy="1129872"/>
             <wp:effectExtent l="0" t="0" r="6350" b="0"/>
             <wp:docPr id="25" name="Imagen 25"/>
@@ -2051,32 +1731,19 @@
         <w:jc w:val="both"/>
       </w:pPr>
       <w:r>
-        <w:t xml:space="preserve">Quitamos la dirección que aparece en el </w:t>
-      </w:r>
-      <w:proofErr w:type="spellStart"/>
-      <w:r>
-        <w:t>src</w:t>
-      </w:r>
-      <w:proofErr w:type="spellEnd"/>
-      <w:r>
-        <w:t xml:space="preserve"> de este </w:t>
-      </w:r>
-      <w:proofErr w:type="spellStart"/>
-      <w:r>
-        <w:t>img</w:t>
-      </w:r>
-      <w:proofErr w:type="spellEnd"/>
-      <w:r>
-        <w:t>. Luego coloco el siguiente código que trae la información específica del usuario que se requiere (en este caso la foto de perfil):</w:t>
-      </w:r>
-    </w:p>
-    <w:p>
-      <w:pPr>
-        <w:jc w:val="both"/>
-      </w:pPr>
-      <w:r>
-        <w:drawing>
-          <wp:inline distT="0" distB="0" distL="0" distR="0" wp14:anchorId="708A601C" wp14:editId="3FDA8B9D">
+        <w:t>Quitamos la dirección que aparece en el src de este img. Luego coloco el siguiente código que trae la información específica del usuario que se requiere (en este caso la foto de perfil):</w:t>
+      </w:r>
+    </w:p>
+    <w:p>
+      <w:pPr>
+        <w:jc w:val="both"/>
+      </w:pPr>
+      <w:r>
+        <w:rPr>
+          <w:noProof/>
+        </w:rPr>
+        <w:drawing>
+          <wp:inline distT="0" distB="0" distL="0" distR="0" wp14:anchorId="62B98427" wp14:editId="020FC508">
             <wp:extent cx="3994150" cy="643502"/>
             <wp:effectExtent l="0" t="0" r="6350" b="4445"/>
             <wp:docPr id="26" name="Imagen 26"/>
@@ -2131,8 +1798,11 @@
         <w:jc w:val="both"/>
       </w:pPr>
       <w:r>
-        <w:drawing>
-          <wp:inline distT="0" distB="0" distL="0" distR="0" wp14:anchorId="7DDB2177" wp14:editId="7A2AC12A">
+        <w:rPr>
+          <w:noProof/>
+        </w:rPr>
+        <w:drawing>
+          <wp:inline distT="0" distB="0" distL="0" distR="0" wp14:anchorId="320676DC" wp14:editId="3D0A9D2E">
             <wp:extent cx="1650303" cy="698500"/>
             <wp:effectExtent l="0" t="0" r="7620" b="6350"/>
             <wp:docPr id="27" name="Imagen 27"/>
@@ -2213,8 +1883,11 @@
         <w:jc w:val="both"/>
       </w:pPr>
       <w:r>
-        <w:drawing>
-          <wp:inline distT="0" distB="0" distL="0" distR="0" wp14:anchorId="31ABDB5A" wp14:editId="734A51FD">
+        <w:rPr>
+          <w:noProof/>
+        </w:rPr>
+        <w:drawing>
+          <wp:inline distT="0" distB="0" distL="0" distR="0" wp14:anchorId="5B3CD496" wp14:editId="47B46764">
             <wp:extent cx="2743200" cy="964002"/>
             <wp:effectExtent l="0" t="0" r="0" b="7620"/>
             <wp:docPr id="28" name="Imagen 28"/>
@@ -2267,25 +1940,20 @@
       </w:pPr>
       <w:r>
         <w:lastRenderedPageBreak/>
-        <w:t xml:space="preserve">En el </w:t>
-      </w:r>
-      <w:proofErr w:type="spellStart"/>
-      <w:r>
-        <w:t>href</w:t>
-      </w:r>
-      <w:proofErr w:type="spellEnd"/>
-      <w:r>
-        <w:t xml:space="preserve"> agregamos la ruta respectiva:</w:t>
-      </w:r>
-    </w:p>
-    <w:p>
-      <w:pPr>
-        <w:pStyle w:val="Prrafodelista"/>
-        <w:jc w:val="both"/>
-      </w:pPr>
-      <w:r>
-        <w:drawing>
-          <wp:inline distT="0" distB="0" distL="0" distR="0" wp14:anchorId="0CDB99DA" wp14:editId="2A255644">
+        <w:t>En el href agregamos la ruta respectiva:</w:t>
+      </w:r>
+    </w:p>
+    <w:p>
+      <w:pPr>
+        <w:pStyle w:val="Prrafodelista"/>
+        <w:jc w:val="both"/>
+      </w:pPr>
+      <w:r>
+        <w:rPr>
+          <w:noProof/>
+        </w:rPr>
+        <w:drawing>
+          <wp:inline distT="0" distB="0" distL="0" distR="0" wp14:anchorId="6EEF4C8E" wp14:editId="6D58CCA2">
             <wp:extent cx="4146550" cy="875471"/>
             <wp:effectExtent l="0" t="0" r="6350" b="1270"/>
             <wp:docPr id="29" name="Imagen 29"/>
@@ -2331,25 +1999,20 @@
         <w:jc w:val="both"/>
       </w:pPr>
       <w:r>
-        <w:t xml:space="preserve">El link de herramientas o </w:t>
-      </w:r>
-      <w:proofErr w:type="spellStart"/>
-      <w:r>
-        <w:t>settings</w:t>
-      </w:r>
-      <w:proofErr w:type="spellEnd"/>
-      <w:r>
-        <w:t xml:space="preserve"> no lo vamos a usar. Entonces lo borramos:</w:t>
-      </w:r>
-    </w:p>
-    <w:p>
-      <w:pPr>
-        <w:pStyle w:val="Prrafodelista"/>
-        <w:jc w:val="both"/>
-      </w:pPr>
-      <w:r>
-        <w:drawing>
-          <wp:inline distT="0" distB="0" distL="0" distR="0" wp14:anchorId="791BFB0E" wp14:editId="77C58F8F">
+        <w:t>El link de herramientas o settings no lo vamos a usar. Entonces lo borramos:</w:t>
+      </w:r>
+    </w:p>
+    <w:p>
+      <w:pPr>
+        <w:pStyle w:val="Prrafodelista"/>
+        <w:jc w:val="both"/>
+      </w:pPr>
+      <w:r>
+        <w:rPr>
+          <w:noProof/>
+        </w:rPr>
+        <w:drawing>
+          <wp:inline distT="0" distB="0" distL="0" distR="0" wp14:anchorId="02AF562C" wp14:editId="1B897814">
             <wp:extent cx="4159250" cy="867334"/>
             <wp:effectExtent l="0" t="0" r="0" b="9525"/>
             <wp:docPr id="30" name="Imagen 30"/>
@@ -2416,8 +2079,11 @@
         <w:jc w:val="both"/>
       </w:pPr>
       <w:r>
-        <w:drawing>
-          <wp:inline distT="0" distB="0" distL="0" distR="0" wp14:anchorId="60626C67" wp14:editId="56A1B6BD">
+        <w:rPr>
+          <w:noProof/>
+        </w:rPr>
+        <w:drawing>
+          <wp:inline distT="0" distB="0" distL="0" distR="0" wp14:anchorId="03D0638D" wp14:editId="6C87B8E4">
             <wp:extent cx="2904081" cy="1123950"/>
             <wp:effectExtent l="0" t="0" r="0" b="0"/>
             <wp:docPr id="31" name="Imagen 31"/>
@@ -2471,25 +2137,20 @@
         <w:jc w:val="both"/>
       </w:pPr>
       <w:r>
-        <w:t xml:space="preserve">Vamos al componente </w:t>
-      </w:r>
-      <w:proofErr w:type="spellStart"/>
-      <w:r>
-        <w:t>Navigation</w:t>
-      </w:r>
-      <w:proofErr w:type="spellEnd"/>
-      <w:r>
-        <w:t xml:space="preserve"> que está en Http</w:t>
-      </w:r>
-    </w:p>
-    <w:p>
-      <w:pPr>
-        <w:ind w:left="360"/>
-        <w:jc w:val="both"/>
-      </w:pPr>
-      <w:r>
-        <w:drawing>
-          <wp:inline distT="0" distB="0" distL="0" distR="0" wp14:anchorId="75717D3B" wp14:editId="3FB77C05">
+        <w:t>Vamos al componente Navigation que está en Http</w:t>
+      </w:r>
+    </w:p>
+    <w:p>
+      <w:pPr>
+        <w:ind w:left="360"/>
+        <w:jc w:val="both"/>
+      </w:pPr>
+      <w:r>
+        <w:rPr>
+          <w:noProof/>
+        </w:rPr>
+        <w:drawing>
+          <wp:inline distT="0" distB="0" distL="0" distR="0" wp14:anchorId="2DCCE429" wp14:editId="2859D0F0">
             <wp:extent cx="2482850" cy="1303679"/>
             <wp:effectExtent l="0" t="0" r="0" b="0"/>
             <wp:docPr id="32" name="Imagen 32"/>
@@ -2535,25 +2196,20 @@
         <w:jc w:val="both"/>
       </w:pPr>
       <w:r>
-        <w:t xml:space="preserve">Importamos el modelo </w:t>
-      </w:r>
-      <w:proofErr w:type="spellStart"/>
-      <w:r>
-        <w:t>Categoria</w:t>
-      </w:r>
-      <w:proofErr w:type="spellEnd"/>
-      <w:r>
-        <w:t>.</w:t>
-      </w:r>
-    </w:p>
-    <w:p>
-      <w:pPr>
-        <w:ind w:left="360"/>
-        <w:jc w:val="both"/>
-      </w:pPr>
-      <w:r>
-        <w:drawing>
-          <wp:inline distT="0" distB="0" distL="0" distR="0" wp14:anchorId="0C8647EB" wp14:editId="07F96537">
+        <w:t>Importamos el modelo Categoria.</w:t>
+      </w:r>
+    </w:p>
+    <w:p>
+      <w:pPr>
+        <w:ind w:left="360"/>
+        <w:jc w:val="both"/>
+      </w:pPr>
+      <w:r>
+        <w:rPr>
+          <w:noProof/>
+        </w:rPr>
+        <w:drawing>
+          <wp:inline distT="0" distB="0" distL="0" distR="0" wp14:anchorId="18B14B13" wp14:editId="6499E11B">
             <wp:extent cx="3111500" cy="746197"/>
             <wp:effectExtent l="0" t="0" r="0" b="0"/>
             <wp:docPr id="33" name="Imagen 33"/>
@@ -2608,9 +2264,12 @@
         <w:jc w:val="both"/>
       </w:pPr>
       <w:r>
+        <w:rPr>
+          <w:noProof/>
+        </w:rPr>
         <w:lastRenderedPageBreak/>
         <w:drawing>
-          <wp:inline distT="0" distB="0" distL="0" distR="0" wp14:anchorId="7C795FE1" wp14:editId="44FD03B6">
+          <wp:inline distT="0" distB="0" distL="0" distR="0" wp14:anchorId="7E5DB467" wp14:editId="6BDECD53">
             <wp:extent cx="4495800" cy="1944212"/>
             <wp:effectExtent l="0" t="0" r="0" b="0"/>
             <wp:docPr id="34" name="Imagen 34"/>
@@ -2661,32 +2320,11 @@
         <w:jc w:val="both"/>
       </w:pPr>
       <w:r>
-        <w:t xml:space="preserve">Volvemos a la vista </w:t>
-      </w:r>
-      <w:proofErr w:type="spellStart"/>
-      <w:r>
-        <w:t>navigation</w:t>
-      </w:r>
-      <w:proofErr w:type="spellEnd"/>
-      <w:r>
-        <w:t xml:space="preserve"> y ubicamos las siguientes líneas</w:t>
-      </w:r>
-      <w:r>
-        <w:t xml:space="preserve"> de la sección </w:t>
-      </w:r>
-      <w:proofErr w:type="spellStart"/>
-      <w:r>
-        <w:t>menu</w:t>
-      </w:r>
-      <w:proofErr w:type="spellEnd"/>
-      <w:r>
-        <w:t xml:space="preserve"> </w:t>
-      </w:r>
-      <w:proofErr w:type="spellStart"/>
-      <w:r>
-        <w:t>lg</w:t>
-      </w:r>
-      <w:proofErr w:type="spellEnd"/>
+        <w:t>Volvemos a la vista navigation y ubicamos las siguientes líneas</w:t>
+      </w:r>
+      <w:r>
+        <w:t xml:space="preserve"> de la sección menu lg</w:t>
+      </w:r>
       <w:r>
         <w:t>:</w:t>
       </w:r>
@@ -2697,8 +2335,11 @@
         <w:jc w:val="both"/>
       </w:pPr>
       <w:r>
-        <w:drawing>
-          <wp:inline distT="0" distB="0" distL="0" distR="0" wp14:anchorId="4439AD69" wp14:editId="6BDCC968">
+        <w:rPr>
+          <w:noProof/>
+        </w:rPr>
+        <w:drawing>
+          <wp:inline distT="0" distB="0" distL="0" distR="0" wp14:anchorId="5D77D75F" wp14:editId="598E38D8">
             <wp:extent cx="2781300" cy="1666735"/>
             <wp:effectExtent l="0" t="0" r="0" b="0"/>
             <wp:docPr id="36" name="Imagen 36"/>
@@ -2744,41 +2385,23 @@
         <w:jc w:val="both"/>
       </w:pPr>
       <w:r>
-        <w:t xml:space="preserve">Comentamos la línea del </w:t>
-      </w:r>
-      <w:proofErr w:type="spellStart"/>
-      <w:r>
-        <w:t>Dashboard</w:t>
-      </w:r>
-      <w:proofErr w:type="spellEnd"/>
-      <w:r>
-        <w:t xml:space="preserve"> y borramos los dos últi</w:t>
-      </w:r>
-      <w:r>
-        <w:t>mos links (</w:t>
-      </w:r>
-      <w:proofErr w:type="spellStart"/>
-      <w:r>
-        <w:t>Projects</w:t>
-      </w:r>
-      <w:proofErr w:type="spellEnd"/>
-      <w:r>
-        <w:t xml:space="preserve"> y Calendar). Luego encerramos el único link que queda, en un </w:t>
-      </w:r>
-      <w:proofErr w:type="spellStart"/>
-      <w:r>
-        <w:t>foreach</w:t>
-      </w:r>
-      <w:proofErr w:type="spellEnd"/>
-    </w:p>
-    <w:p>
-      <w:pPr>
-        <w:ind w:left="360"/>
-        <w:jc w:val="both"/>
-      </w:pPr>
-      <w:r>
-        <w:drawing>
-          <wp:inline distT="0" distB="0" distL="0" distR="0" wp14:anchorId="15A8AB8F" wp14:editId="2179B4A9">
+        <w:t>Comentamos la línea del Dashboard y borramos los dos últi</w:t>
+      </w:r>
+      <w:r>
+        <w:t>mos links (Projects y Calendar). Luego encerramos el único link que queda, en un foreach</w:t>
+      </w:r>
+    </w:p>
+    <w:p>
+      <w:pPr>
+        <w:ind w:left="360"/>
+        <w:jc w:val="both"/>
+      </w:pPr>
+      <w:r>
+        <w:rPr>
+          <w:noProof/>
+        </w:rPr>
+        <w:drawing>
+          <wp:inline distT="0" distB="0" distL="0" distR="0" wp14:anchorId="40278E6F" wp14:editId="48901B9B">
             <wp:extent cx="4368800" cy="914492"/>
             <wp:effectExtent l="0" t="0" r="0" b="0"/>
             <wp:docPr id="37" name="Imagen 37"/>
@@ -2824,55 +2447,26 @@
         <w:jc w:val="both"/>
       </w:pPr>
       <w:r>
-        <w:t xml:space="preserve">Este </w:t>
-      </w:r>
-      <w:proofErr w:type="spellStart"/>
-      <w:r>
-        <w:t>foreach</w:t>
-      </w:r>
-      <w:proofErr w:type="spellEnd"/>
-      <w:r>
-        <w:t xml:space="preserve"> recorrerá la colección $</w:t>
-      </w:r>
-      <w:proofErr w:type="spellStart"/>
-      <w:r>
-        <w:t>categorias</w:t>
-      </w:r>
-      <w:proofErr w:type="spellEnd"/>
-      <w:r>
-        <w:t xml:space="preserve"> que adjuntamos en el compact en el componente. Luego, con un objeto llamado </w:t>
-      </w:r>
-      <w:r>
-        <w:t>$</w:t>
-      </w:r>
-      <w:proofErr w:type="spellStart"/>
-      <w:r>
-        <w:t>categori</w:t>
-      </w:r>
-      <w:r>
-        <w:t>a</w:t>
-      </w:r>
-      <w:proofErr w:type="spellEnd"/>
-      <w:r>
-        <w:t xml:space="preserve">, llamamos al nombre respectivo desde la tabla categorías </w:t>
-      </w:r>
-      <w:proofErr w:type="gramStart"/>
-      <w:r>
-        <w:t>de la BD</w:t>
-      </w:r>
-      <w:proofErr w:type="gramEnd"/>
-      <w:r>
-        <w:t>:</w:t>
-      </w:r>
-    </w:p>
-    <w:p>
-      <w:pPr>
-        <w:pStyle w:val="Prrafodelista"/>
-        <w:jc w:val="both"/>
-      </w:pPr>
-      <w:r>
-        <w:drawing>
-          <wp:inline distT="0" distB="0" distL="0" distR="0" wp14:anchorId="58010070" wp14:editId="0BF0A9F1">
+        <w:t xml:space="preserve">Este foreach recorrerá la colección $categorias que adjuntamos en el compact en el componente. Luego, con un objeto llamado </w:t>
+      </w:r>
+      <w:r>
+        <w:t>$categori</w:t>
+      </w:r>
+      <w:r>
+        <w:t>a, llamamos al nombre respectivo desde la tabla categorías de la BD:</w:t>
+      </w:r>
+    </w:p>
+    <w:p>
+      <w:pPr>
+        <w:pStyle w:val="Prrafodelista"/>
+        <w:jc w:val="both"/>
+      </w:pPr>
+      <w:r>
+        <w:rPr>
+          <w:noProof/>
+        </w:rPr>
+        <w:drawing>
+          <wp:inline distT="0" distB="0" distL="0" distR="0" wp14:anchorId="5B7FD6A2" wp14:editId="5259F013">
             <wp:extent cx="3708400" cy="833723"/>
             <wp:effectExtent l="0" t="0" r="6350" b="5080"/>
             <wp:docPr id="38" name="Imagen 38"/>
@@ -2914,8 +2508,11 @@
         <w:jc w:val="both"/>
       </w:pPr>
       <w:r>
-        <w:drawing>
-          <wp:inline distT="0" distB="0" distL="0" distR="0" wp14:anchorId="4A48B0C3" wp14:editId="785BD68F">
+        <w:rPr>
+          <w:noProof/>
+        </w:rPr>
+        <w:drawing>
+          <wp:inline distT="0" distB="0" distL="0" distR="0" wp14:anchorId="5F5BDFF8" wp14:editId="62AC097B">
             <wp:extent cx="2520950" cy="546547"/>
             <wp:effectExtent l="0" t="0" r="0" b="6350"/>
             <wp:docPr id="39" name="Imagen 39"/>
@@ -2976,8 +2573,11 @@
         <w:jc w:val="both"/>
       </w:pPr>
       <w:r>
-        <w:drawing>
-          <wp:inline distT="0" distB="0" distL="0" distR="0" wp14:anchorId="6D8CD5B1" wp14:editId="6B65174E">
+        <w:rPr>
+          <w:noProof/>
+        </w:rPr>
+        <w:drawing>
+          <wp:inline distT="0" distB="0" distL="0" distR="0" wp14:anchorId="7CF48C18" wp14:editId="4CAF81CF">
             <wp:extent cx="2882900" cy="1107749"/>
             <wp:effectExtent l="0" t="0" r="0" b="0"/>
             <wp:docPr id="40" name="Imagen 40"/>
@@ -3037,8 +2637,11 @@
         <w:jc w:val="both"/>
       </w:pPr>
       <w:r>
-        <w:drawing>
-          <wp:inline distT="0" distB="0" distL="0" distR="0" wp14:anchorId="2FA7379C" wp14:editId="3EB6952B">
+        <w:rPr>
+          <w:noProof/>
+        </w:rPr>
+        <w:drawing>
+          <wp:inline distT="0" distB="0" distL="0" distR="0" wp14:anchorId="0413BD3E" wp14:editId="044F9B3D">
             <wp:extent cx="3165204" cy="1771650"/>
             <wp:effectExtent l="0" t="0" r="0" b="0"/>
             <wp:docPr id="41" name="Imagen 41"/>
@@ -3080,8 +2683,11 @@
         <w:jc w:val="both"/>
       </w:pPr>
       <w:r>
-        <w:drawing>
-          <wp:inline distT="0" distB="0" distL="0" distR="0" wp14:anchorId="541ED023" wp14:editId="3D23BECF">
+        <w:rPr>
+          <w:noProof/>
+        </w:rPr>
+        <w:drawing>
+          <wp:inline distT="0" distB="0" distL="0" distR="0" wp14:anchorId="7D0330F9" wp14:editId="7E7ABB09">
             <wp:extent cx="2520950" cy="546547"/>
             <wp:effectExtent l="0" t="0" r="0" b="6350"/>
             <wp:docPr id="42" name="Imagen 42"/>
@@ -3128,8 +2734,6 @@
         <w:pStyle w:val="Prrafodelista"/>
         <w:jc w:val="both"/>
       </w:pPr>
-      <w:bookmarkStart w:id="0" w:name="_GoBack"/>
-      <w:bookmarkEnd w:id="0"/>
     </w:p>
     <w:p>
       <w:pPr>
@@ -3208,7 +2812,7 @@
 </file>
 
 <file path=word/numbering.xml><?xml version="1.0" encoding="utf-8"?>
-<w:numbering xmlns:wpc="http://schemas.microsoft.com/office/word/2010/wordprocessingCanvas" xmlns:cx="http://schemas.microsoft.com/office/drawing/2014/chartex" xmlns:mc="http://schemas.openxmlformats.org/markup-compatibility/2006" xmlns:o="urn:schemas-microsoft-com:office:office" xmlns:r="http://schemas.openxmlformats.org/officeDocument/2006/relationships" xmlns:m="http://schemas.openxmlformats.org/officeDocument/2006/math" xmlns:v="urn:schemas-microsoft-com:vml" xmlns:wp14="http://schemas.microsoft.com/office/word/2010/wordprocessingDrawing" xmlns:wp="http://schemas.openxmlformats.org/drawingml/2006/wordprocessingDrawing" xmlns:w10="urn:schemas-microsoft-com:office:word" xmlns:w="http://schemas.openxmlformats.org/wordprocessingml/2006/main" xmlns:w14="http://schemas.microsoft.com/office/word/2010/wordml" xmlns:w15="http://schemas.microsoft.com/office/word/2012/wordml" xmlns:w16se="http://schemas.microsoft.com/office/word/2015/wordml/symex" xmlns:wpg="http://schemas.microsoft.com/office/word/2010/wordprocessingGroup" xmlns:wpi="http://schemas.microsoft.com/office/word/2010/wordprocessingInk" xmlns:wne="http://schemas.microsoft.com/office/word/2006/wordml" xmlns:wps="http://schemas.microsoft.com/office/word/2010/wordprocessingShape" mc:Ignorable="w14 w15 w16se wp14">
+<w:numbering xmlns:wpc="http://schemas.microsoft.com/office/word/2010/wordprocessingCanvas" xmlns:cx="http://schemas.microsoft.com/office/drawing/2014/chartex" xmlns:cx1="http://schemas.microsoft.com/office/drawing/2015/9/8/chartex" xmlns:cx2="http://schemas.microsoft.com/office/drawing/2015/10/21/chartex" xmlns:cx3="http://schemas.microsoft.com/office/drawing/2016/5/9/chartex" xmlns:cx4="http://schemas.microsoft.com/office/drawing/2016/5/10/chartex" xmlns:cx5="http://schemas.microsoft.com/office/drawing/2016/5/11/chartex" xmlns:cx6="http://schemas.microsoft.com/office/drawing/2016/5/12/chartex" xmlns:cx7="http://schemas.microsoft.com/office/drawing/2016/5/13/chartex" xmlns:cx8="http://schemas.microsoft.com/office/drawing/2016/5/14/chartex" xmlns:mc="http://schemas.openxmlformats.org/markup-compatibility/2006" xmlns:aink="http://schemas.microsoft.com/office/drawing/2016/ink" xmlns:am3d="http://schemas.microsoft.com/office/drawing/2017/model3d" xmlns:o="urn:schemas-microsoft-com:office:office" xmlns:r="http://schemas.openxmlformats.org/officeDocument/2006/relationships" xmlns:m="http://schemas.openxmlformats.org/officeDocument/2006/math" xmlns:v="urn:schemas-microsoft-com:vml" xmlns:wp14="http://schemas.microsoft.com/office/word/2010/wordprocessingDrawing" xmlns:wp="http://schemas.openxmlformats.org/drawingml/2006/wordprocessingDrawing" xmlns:w10="urn:schemas-microsoft-com:office:word" xmlns:w="http://schemas.openxmlformats.org/wordprocessingml/2006/main" xmlns:w14="http://schemas.microsoft.com/office/word/2010/wordml" xmlns:w15="http://schemas.microsoft.com/office/word/2012/wordml" xmlns:w16cex="http://schemas.microsoft.com/office/word/2018/wordml/cex" xmlns:w16cid="http://schemas.microsoft.com/office/word/2016/wordml/cid" xmlns:w16="http://schemas.microsoft.com/office/word/2018/wordml" xmlns:w16sdtdh="http://schemas.microsoft.com/office/word/2020/wordml/sdtdatahash" xmlns:w16se="http://schemas.microsoft.com/office/word/2015/wordml/symex" xmlns:wpg="http://schemas.microsoft.com/office/word/2010/wordprocessingGroup" xmlns:wpi="http://schemas.microsoft.com/office/word/2010/wordprocessingInk" xmlns:wne="http://schemas.microsoft.com/office/word/2006/wordml" xmlns:wps="http://schemas.microsoft.com/office/word/2010/wordprocessingShape" mc:Ignorable="w14 w15 w16se w16cid w16 w16cex w16sdtdh wp14">
   <w:abstractNum w:abstractNumId="0" w15:restartNumberingAfterBreak="0">
     <w:nsid w:val="657A3D8B"/>
     <w:multiLevelType w:val="multilevel"/>
@@ -3337,7 +2941,7 @@
 </file>
 
 <file path=word/styles.xml><?xml version="1.0" encoding="utf-8"?>
-<w:styles xmlns:mc="http://schemas.openxmlformats.org/markup-compatibility/2006" xmlns:r="http://schemas.openxmlformats.org/officeDocument/2006/relationships" xmlns:w="http://schemas.openxmlformats.org/wordprocessingml/2006/main" xmlns:w14="http://schemas.microsoft.com/office/word/2010/wordml" xmlns:w15="http://schemas.microsoft.com/office/word/2012/wordml" xmlns:w16se="http://schemas.microsoft.com/office/word/2015/wordml/symex" mc:Ignorable="w14 w15 w16se">
+<w:styles xmlns:mc="http://schemas.openxmlformats.org/markup-compatibility/2006" xmlns:r="http://schemas.openxmlformats.org/officeDocument/2006/relationships" xmlns:w="http://schemas.openxmlformats.org/wordprocessingml/2006/main" xmlns:w14="http://schemas.microsoft.com/office/word/2010/wordml" xmlns:w15="http://schemas.microsoft.com/office/word/2012/wordml" xmlns:w16cex="http://schemas.microsoft.com/office/word/2018/wordml/cex" xmlns:w16cid="http://schemas.microsoft.com/office/word/2016/wordml/cid" xmlns:w16="http://schemas.microsoft.com/office/word/2018/wordml" xmlns:w16sdtdh="http://schemas.microsoft.com/office/word/2020/wordml/sdtdatahash" xmlns:w16se="http://schemas.microsoft.com/office/word/2015/wordml/symex" mc:Ignorable="w14 w15 w16se w16cid w16 w16cex w16sdtdh">
   <w:docDefaults>
     <w:rPrDefault>
       <w:rPr>
@@ -3353,7 +2957,7 @@
       </w:pPr>
     </w:pPrDefault>
   </w:docDefaults>
-  <w:latentStyles w:defLockedState="0" w:defUIPriority="99" w:defSemiHidden="0" w:defUnhideWhenUsed="0" w:defQFormat="0" w:count="371">
+  <w:latentStyles w:defLockedState="0" w:defUIPriority="99" w:defSemiHidden="0" w:defUnhideWhenUsed="0" w:defQFormat="0" w:count="376">
     <w:lsdException w:name="Normal" w:uiPriority="0" w:qFormat="1"/>
     <w:lsdException w:name="heading 1" w:uiPriority="9" w:qFormat="1"/>
     <w:lsdException w:name="heading 2" w:semiHidden="1" w:uiPriority="9" w:unhideWhenUsed="1" w:qFormat="1"/>
@@ -3459,7 +3063,6 @@
     <w:lsdException w:name="HTML Sample" w:semiHidden="1" w:unhideWhenUsed="1"/>
     <w:lsdException w:name="HTML Typewriter" w:semiHidden="1" w:unhideWhenUsed="1"/>
     <w:lsdException w:name="HTML Variable" w:semiHidden="1" w:unhideWhenUsed="1"/>
-    <w:lsdException w:name="Normal Table" w:semiHidden="1" w:unhideWhenUsed="1"/>
     <w:lsdException w:name="annotation subject" w:semiHidden="1" w:unhideWhenUsed="1"/>
     <w:lsdException w:name="No List" w:semiHidden="1" w:unhideWhenUsed="1"/>
     <w:lsdException w:name="Outline List 1" w:semiHidden="1" w:unhideWhenUsed="1"/>
@@ -3502,11 +3105,8 @@
     <w:lsdException w:name="Table Contemporary" w:semiHidden="1" w:unhideWhenUsed="1"/>
     <w:lsdException w:name="Table Elegant" w:semiHidden="1" w:unhideWhenUsed="1"/>
     <w:lsdException w:name="Table Professional" w:semiHidden="1" w:unhideWhenUsed="1"/>
-    <w:lsdException w:name="Table Subtle 1" w:semiHidden="1" w:unhideWhenUsed="1"/>
     <w:lsdException w:name="Table Subtle 2" w:semiHidden="1" w:unhideWhenUsed="1"/>
     <w:lsdException w:name="Table Web 1" w:semiHidden="1" w:unhideWhenUsed="1"/>
-    <w:lsdException w:name="Table Web 2" w:semiHidden="1" w:unhideWhenUsed="1"/>
-    <w:lsdException w:name="Table Web 3" w:semiHidden="1" w:unhideWhenUsed="1"/>
     <w:lsdException w:name="Balloon Text" w:semiHidden="1" w:unhideWhenUsed="1"/>
     <w:lsdException w:name="Table Grid" w:uiPriority="39"/>
     <w:lsdException w:name="Table Theme" w:semiHidden="1" w:unhideWhenUsed="1"/>
@@ -3725,6 +3325,11 @@
     <w:lsdException w:name="List Table 5 Dark Accent 6" w:uiPriority="50"/>
     <w:lsdException w:name="List Table 6 Colorful Accent 6" w:uiPriority="51"/>
     <w:lsdException w:name="List Table 7 Colorful Accent 6" w:uiPriority="52"/>
+    <w:lsdException w:name="Mention" w:semiHidden="1" w:unhideWhenUsed="1"/>
+    <w:lsdException w:name="Smart Hyperlink" w:semiHidden="1" w:unhideWhenUsed="1"/>
+    <w:lsdException w:name="Hashtag" w:semiHidden="1" w:unhideWhenUsed="1"/>
+    <w:lsdException w:name="Unresolved Mention" w:semiHidden="1" w:unhideWhenUsed="1"/>
+    <w:lsdException w:name="Smart Link" w:semiHidden="1" w:unhideWhenUsed="1"/>
   </w:latentStyles>
   <w:style w:type="paragraph" w:default="1" w:styleId="Normal">
     <w:name w:val="Normal"/>

</xml_diff>